<commit_message>
update PCR program and template names
</commit_message>
<xml_diff>
--- a/Labsheets/Team3ispA_PCR.docx
+++ b/Labsheets/Team3ispA_PCR.docx
@@ -14,7 +14,21 @@
         <w:rPr>
           <w:rFonts w:asciiTheme="minorHAnsi" w:hAnsiTheme="minorHAnsi" w:cstheme="minorHAnsi"/>
         </w:rPr>
-        <w:t>Team3ispA/ispA:</w:t>
+        <w:t>Team3ispA/</w:t>
+      </w:r>
+      <w:proofErr w:type="spellStart"/>
+      <w:r>
+        <w:rPr>
+          <w:rFonts w:asciiTheme="minorHAnsi" w:hAnsiTheme="minorHAnsi" w:cstheme="minorHAnsi"/>
+        </w:rPr>
+        <w:t>ispA</w:t>
+      </w:r>
+      <w:proofErr w:type="spellEnd"/>
+      <w:r>
+        <w:rPr>
+          <w:rFonts w:asciiTheme="minorHAnsi" w:hAnsiTheme="minorHAnsi" w:cstheme="minorHAnsi"/>
+        </w:rPr>
+        <w:t>:</w:t>
       </w:r>
       <w:r>
         <w:rPr>
@@ -57,12 +71,21 @@
         </w:rPr>
         <w:t xml:space="preserve">protocol: </w:t>
       </w:r>
+      <w:proofErr w:type="spellStart"/>
       <w:r>
         <w:rPr>
           <w:rFonts w:asciiTheme="minorHAnsi" w:hAnsiTheme="minorHAnsi" w:cstheme="minorHAnsi"/>
           <w:sz w:val="24"/>
         </w:rPr>
-        <w:t xml:space="preserve">PrimeStar </w:t>
+        <w:t>PrimeStar</w:t>
+      </w:r>
+      <w:proofErr w:type="spellEnd"/>
+      <w:r>
+        <w:rPr>
+          <w:rFonts w:asciiTheme="minorHAnsi" w:hAnsiTheme="minorHAnsi" w:cstheme="minorHAnsi"/>
+          <w:sz w:val="24"/>
+        </w:rPr>
+        <w:t xml:space="preserve"> </w:t>
       </w:r>
       <w:r>
         <w:rPr>
@@ -362,8 +385,19 @@
                 <w:sz w:val="20"/>
                 <w:szCs w:val="20"/>
               </w:rPr>
-              <w:t xml:space="preserve"> dil</w:t>
-            </w:r>
+              <w:t xml:space="preserve"> </w:t>
+            </w:r>
+            <w:proofErr w:type="spellStart"/>
+            <w:r>
+              <w:rPr>
+                <w:rFonts w:asciiTheme="minorHAnsi" w:hAnsiTheme="minorHAnsi" w:cstheme="minorHAnsi"/>
+                <w:spacing w:val="-5"/>
+                <w:sz w:val="20"/>
+                <w:szCs w:val="20"/>
+              </w:rPr>
+              <w:t>dil</w:t>
+            </w:r>
+            <w:proofErr w:type="spellEnd"/>
           </w:p>
         </w:tc>
         <w:tc>
@@ -381,6 +415,7 @@
                 <w:szCs w:val="20"/>
               </w:rPr>
             </w:pPr>
+            <w:proofErr w:type="spellStart"/>
             <w:r>
               <w:rPr>
                 <w:rFonts w:asciiTheme="minorHAnsi" w:hAnsiTheme="minorHAnsi" w:cstheme="minorHAnsi"/>
@@ -390,6 +425,7 @@
               </w:rPr>
               <w:t>sFlexneri</w:t>
             </w:r>
+            <w:proofErr w:type="spellEnd"/>
           </w:p>
         </w:tc>
         <w:tc>
@@ -487,8 +523,19 @@
                 <w:sz w:val="20"/>
                 <w:szCs w:val="20"/>
               </w:rPr>
-              <w:t xml:space="preserve"> dil</w:t>
-            </w:r>
+              <w:t xml:space="preserve"> </w:t>
+            </w:r>
+            <w:proofErr w:type="spellStart"/>
+            <w:r>
+              <w:rPr>
+                <w:rFonts w:asciiTheme="minorHAnsi" w:hAnsiTheme="minorHAnsi" w:cstheme="minorHAnsi"/>
+                <w:spacing w:val="-5"/>
+                <w:sz w:val="20"/>
+                <w:szCs w:val="20"/>
+              </w:rPr>
+              <w:t>dil</w:t>
+            </w:r>
+            <w:proofErr w:type="spellEnd"/>
           </w:p>
         </w:tc>
         <w:tc>
@@ -506,6 +553,7 @@
                 <w:szCs w:val="20"/>
               </w:rPr>
             </w:pPr>
+            <w:proofErr w:type="spellStart"/>
             <w:r>
               <w:rPr>
                 <w:rFonts w:asciiTheme="minorHAnsi" w:hAnsiTheme="minorHAnsi" w:cstheme="minorHAnsi"/>
@@ -515,6 +563,7 @@
               </w:rPr>
               <w:t>sFlexneri</w:t>
             </w:r>
+            <w:proofErr w:type="spellEnd"/>
           </w:p>
         </w:tc>
         <w:tc>
@@ -676,8 +725,18 @@
                 <w:sz w:val="20"/>
                 <w:szCs w:val="20"/>
               </w:rPr>
-              <w:t xml:space="preserve"> dil</w:t>
-            </w:r>
+              <w:t xml:space="preserve"> </w:t>
+            </w:r>
+            <w:proofErr w:type="spellStart"/>
+            <w:r>
+              <w:rPr>
+                <w:rFonts w:asciiTheme="minorHAnsi" w:hAnsiTheme="minorHAnsi" w:cstheme="minorHAnsi"/>
+                <w:sz w:val="20"/>
+                <w:szCs w:val="20"/>
+              </w:rPr>
+              <w:t>dil</w:t>
+            </w:r>
+            <w:proofErr w:type="spellEnd"/>
           </w:p>
           <w:p>
             <w:pPr>
@@ -704,8 +763,18 @@
                 <w:sz w:val="20"/>
                 <w:szCs w:val="20"/>
               </w:rPr>
-              <w:t xml:space="preserve"> dil</w:t>
-            </w:r>
+              <w:t xml:space="preserve"> </w:t>
+            </w:r>
+            <w:proofErr w:type="spellStart"/>
+            <w:r>
+              <w:rPr>
+                <w:rFonts w:asciiTheme="minorHAnsi" w:hAnsiTheme="minorHAnsi" w:cstheme="minorHAnsi"/>
+                <w:sz w:val="20"/>
+                <w:szCs w:val="20"/>
+              </w:rPr>
+              <w:t>dil</w:t>
+            </w:r>
+            <w:proofErr w:type="spellEnd"/>
           </w:p>
           <w:p>
             <w:pPr>
@@ -718,6 +787,7 @@
                 <w:szCs w:val="20"/>
               </w:rPr>
             </w:pPr>
+            <w:proofErr w:type="spellStart"/>
             <w:r>
               <w:rPr>
                 <w:rFonts w:asciiTheme="minorHAnsi" w:hAnsiTheme="minorHAnsi" w:cstheme="minorHAnsi"/>
@@ -732,7 +802,16 @@
                 <w:sz w:val="20"/>
                 <w:szCs w:val="20"/>
               </w:rPr>
-              <w:t>p*</w:t>
+              <w:t>p</w:t>
+            </w:r>
+            <w:proofErr w:type="spellEnd"/>
+            <w:r>
+              <w:rPr>
+                <w:rFonts w:asciiTheme="minorHAnsi" w:hAnsiTheme="minorHAnsi" w:cstheme="minorHAnsi"/>
+                <w:sz w:val="20"/>
+                <w:szCs w:val="20"/>
+              </w:rPr>
+              <w:t>*</w:t>
             </w:r>
           </w:p>
           <w:p>
@@ -760,8 +839,18 @@
                 <w:sz w:val="20"/>
                 <w:szCs w:val="20"/>
               </w:rPr>
-              <w:t xml:space="preserve"> dil</w:t>
-            </w:r>
+              <w:t xml:space="preserve"> </w:t>
+            </w:r>
+            <w:proofErr w:type="spellStart"/>
+            <w:r>
+              <w:rPr>
+                <w:rFonts w:asciiTheme="minorHAnsi" w:hAnsiTheme="minorHAnsi" w:cstheme="minorHAnsi"/>
+                <w:sz w:val="20"/>
+                <w:szCs w:val="20"/>
+              </w:rPr>
+              <w:t>dil</w:t>
+            </w:r>
+            <w:proofErr w:type="spellEnd"/>
           </w:p>
           <w:p>
             <w:pPr>
@@ -788,8 +877,18 @@
                 <w:sz w:val="20"/>
                 <w:szCs w:val="20"/>
               </w:rPr>
-              <w:t xml:space="preserve"> dil</w:t>
-            </w:r>
+              <w:t xml:space="preserve"> </w:t>
+            </w:r>
+            <w:proofErr w:type="spellStart"/>
+            <w:r>
+              <w:rPr>
+                <w:rFonts w:asciiTheme="minorHAnsi" w:hAnsiTheme="minorHAnsi" w:cstheme="minorHAnsi"/>
+                <w:sz w:val="20"/>
+                <w:szCs w:val="20"/>
+              </w:rPr>
+              <w:t>dil</w:t>
+            </w:r>
+            <w:proofErr w:type="spellEnd"/>
           </w:p>
           <w:p>
             <w:pPr>
@@ -802,6 +901,7 @@
                 <w:szCs w:val="20"/>
               </w:rPr>
             </w:pPr>
+            <w:proofErr w:type="spellStart"/>
             <w:r>
               <w:rPr>
                 <w:rFonts w:asciiTheme="minorHAnsi" w:hAnsiTheme="minorHAnsi" w:cstheme="minorHAnsi"/>
@@ -810,6 +910,7 @@
               </w:rPr>
               <w:t>Sm</w:t>
             </w:r>
+            <w:proofErr w:type="spellEnd"/>
           </w:p>
           <w:p>
             <w:pPr>
@@ -836,8 +937,18 @@
                 <w:sz w:val="20"/>
                 <w:szCs w:val="20"/>
               </w:rPr>
-              <w:t xml:space="preserve"> dil</w:t>
-            </w:r>
+              <w:t xml:space="preserve"> </w:t>
+            </w:r>
+            <w:proofErr w:type="spellStart"/>
+            <w:r>
+              <w:rPr>
+                <w:rFonts w:asciiTheme="minorHAnsi" w:hAnsiTheme="minorHAnsi" w:cstheme="minorHAnsi"/>
+                <w:sz w:val="20"/>
+                <w:szCs w:val="20"/>
+              </w:rPr>
+              <w:t>dil</w:t>
+            </w:r>
+            <w:proofErr w:type="spellEnd"/>
           </w:p>
           <w:p>
             <w:pPr>
@@ -864,8 +975,18 @@
                 <w:sz w:val="20"/>
                 <w:szCs w:val="20"/>
               </w:rPr>
-              <w:t xml:space="preserve"> dil</w:t>
-            </w:r>
+              <w:t xml:space="preserve"> </w:t>
+            </w:r>
+            <w:proofErr w:type="spellStart"/>
+            <w:r>
+              <w:rPr>
+                <w:rFonts w:asciiTheme="minorHAnsi" w:hAnsiTheme="minorHAnsi" w:cstheme="minorHAnsi"/>
+                <w:sz w:val="20"/>
+                <w:szCs w:val="20"/>
+              </w:rPr>
+              <w:t>dil</w:t>
+            </w:r>
+            <w:proofErr w:type="spellEnd"/>
           </w:p>
           <w:p>
             <w:pPr>
@@ -878,6 +999,7 @@
                 <w:szCs w:val="20"/>
               </w:rPr>
             </w:pPr>
+            <w:proofErr w:type="spellStart"/>
             <w:r>
               <w:rPr>
                 <w:rFonts w:asciiTheme="minorHAnsi" w:hAnsiTheme="minorHAnsi" w:cstheme="minorHAnsi"/>
@@ -892,7 +1014,16 @@
                 <w:sz w:val="20"/>
                 <w:szCs w:val="20"/>
               </w:rPr>
-              <w:t>b*</w:t>
+              <w:t>b</w:t>
+            </w:r>
+            <w:proofErr w:type="spellEnd"/>
+            <w:r>
+              <w:rPr>
+                <w:rFonts w:asciiTheme="minorHAnsi" w:hAnsiTheme="minorHAnsi" w:cstheme="minorHAnsi"/>
+                <w:sz w:val="20"/>
+                <w:szCs w:val="20"/>
+              </w:rPr>
+              <w:t>*</w:t>
             </w:r>
           </w:p>
           <w:p>
@@ -928,8 +1059,18 @@
                 <w:sz w:val="20"/>
                 <w:szCs w:val="20"/>
               </w:rPr>
-              <w:t xml:space="preserve"> dil</w:t>
-            </w:r>
+              <w:t xml:space="preserve"> </w:t>
+            </w:r>
+            <w:proofErr w:type="spellStart"/>
+            <w:r>
+              <w:rPr>
+                <w:rFonts w:asciiTheme="minorHAnsi" w:hAnsiTheme="minorHAnsi" w:cstheme="minorHAnsi"/>
+                <w:sz w:val="20"/>
+                <w:szCs w:val="20"/>
+              </w:rPr>
+              <w:t>dil</w:t>
+            </w:r>
+            <w:proofErr w:type="spellEnd"/>
           </w:p>
           <w:p>
             <w:pPr>
@@ -964,8 +1105,18 @@
                 <w:sz w:val="20"/>
                 <w:szCs w:val="20"/>
               </w:rPr>
-              <w:t xml:space="preserve"> dil</w:t>
-            </w:r>
+              <w:t xml:space="preserve"> </w:t>
+            </w:r>
+            <w:proofErr w:type="spellStart"/>
+            <w:r>
+              <w:rPr>
+                <w:rFonts w:asciiTheme="minorHAnsi" w:hAnsiTheme="minorHAnsi" w:cstheme="minorHAnsi"/>
+                <w:sz w:val="20"/>
+                <w:szCs w:val="20"/>
+              </w:rPr>
+              <w:t>dil</w:t>
+            </w:r>
+            <w:proofErr w:type="spellEnd"/>
           </w:p>
           <w:p>
             <w:pPr>
@@ -1012,6 +1163,7 @@
                 <w:szCs w:val="20"/>
               </w:rPr>
             </w:pPr>
+            <w:proofErr w:type="spellStart"/>
             <w:r>
               <w:rPr>
                 <w:rFonts w:asciiTheme="minorHAnsi" w:hAnsiTheme="minorHAnsi" w:cstheme="minorHAnsi"/>
@@ -1030,6 +1182,7 @@
               </w:rPr>
               <w:t>lexneri</w:t>
             </w:r>
+            <w:proofErr w:type="spellEnd"/>
           </w:p>
           <w:p>
             <w:pPr>
@@ -1043,6 +1196,7 @@
                 <w:szCs w:val="20"/>
               </w:rPr>
             </w:pPr>
+            <w:proofErr w:type="spellStart"/>
             <w:r>
               <w:rPr>
                 <w:rFonts w:asciiTheme="minorHAnsi" w:hAnsiTheme="minorHAnsi" w:cstheme="minorHAnsi"/>
@@ -1070,6 +1224,7 @@
               </w:rPr>
               <w:t>do</w:t>
             </w:r>
+            <w:proofErr w:type="spellEnd"/>
           </w:p>
           <w:p>
             <w:pPr>
@@ -1083,6 +1238,7 @@
                 <w:szCs w:val="20"/>
               </w:rPr>
             </w:pPr>
+            <w:proofErr w:type="spellStart"/>
             <w:r>
               <w:rPr>
                 <w:rFonts w:asciiTheme="minorHAnsi" w:hAnsiTheme="minorHAnsi" w:cstheme="minorHAnsi"/>
@@ -1110,6 +1266,7 @@
               </w:rPr>
               <w:t>do</w:t>
             </w:r>
+            <w:proofErr w:type="spellEnd"/>
           </w:p>
           <w:p>
             <w:pPr>
@@ -1123,6 +1280,7 @@
                 <w:szCs w:val="20"/>
               </w:rPr>
             </w:pPr>
+            <w:proofErr w:type="spellStart"/>
             <w:r>
               <w:rPr>
                 <w:rFonts w:asciiTheme="minorHAnsi" w:hAnsiTheme="minorHAnsi" w:cstheme="minorHAnsi"/>
@@ -1150,6 +1308,7 @@
               </w:rPr>
               <w:t>do</w:t>
             </w:r>
+            <w:proofErr w:type="spellEnd"/>
           </w:p>
           <w:p>
             <w:pPr>
@@ -1162,6 +1321,7 @@
                 <w:szCs w:val="20"/>
               </w:rPr>
             </w:pPr>
+            <w:proofErr w:type="spellStart"/>
             <w:r>
               <w:rPr>
                 <w:rFonts w:asciiTheme="minorHAnsi" w:hAnsiTheme="minorHAnsi" w:cstheme="minorHAnsi"/>
@@ -1170,6 +1330,7 @@
               </w:rPr>
               <w:t>sMarc</w:t>
             </w:r>
+            <w:proofErr w:type="spellEnd"/>
           </w:p>
           <w:p>
             <w:pPr>
@@ -1182,6 +1343,7 @@
                 <w:szCs w:val="20"/>
               </w:rPr>
             </w:pPr>
+            <w:proofErr w:type="spellStart"/>
             <w:r>
               <w:rPr>
                 <w:rFonts w:asciiTheme="minorHAnsi" w:hAnsiTheme="minorHAnsi" w:cstheme="minorHAnsi"/>
@@ -1190,6 +1352,7 @@
               </w:rPr>
               <w:t>sMarc</w:t>
             </w:r>
+            <w:proofErr w:type="spellEnd"/>
           </w:p>
           <w:p>
             <w:pPr>
@@ -1202,6 +1365,7 @@
                 <w:szCs w:val="20"/>
               </w:rPr>
             </w:pPr>
+            <w:proofErr w:type="spellStart"/>
             <w:r>
               <w:rPr>
                 <w:rFonts w:asciiTheme="minorHAnsi" w:hAnsiTheme="minorHAnsi" w:cstheme="minorHAnsi"/>
@@ -1210,6 +1374,7 @@
               </w:rPr>
               <w:t>sMarc</w:t>
             </w:r>
+            <w:proofErr w:type="spellEnd"/>
           </w:p>
           <w:p>
             <w:pPr>
@@ -1222,6 +1387,7 @@
                 <w:szCs w:val="20"/>
               </w:rPr>
             </w:pPr>
+            <w:proofErr w:type="spellStart"/>
             <w:r>
               <w:rPr>
                 <w:rFonts w:asciiTheme="minorHAnsi" w:hAnsiTheme="minorHAnsi" w:cstheme="minorHAnsi"/>
@@ -1230,6 +1396,7 @@
               </w:rPr>
               <w:t>citrob</w:t>
             </w:r>
+            <w:proofErr w:type="spellEnd"/>
           </w:p>
           <w:p>
             <w:pPr>
@@ -1242,6 +1409,7 @@
                 <w:szCs w:val="20"/>
               </w:rPr>
             </w:pPr>
+            <w:proofErr w:type="spellStart"/>
             <w:r>
               <w:rPr>
                 <w:rFonts w:asciiTheme="minorHAnsi" w:hAnsiTheme="minorHAnsi" w:cstheme="minorHAnsi"/>
@@ -1250,6 +1418,7 @@
               </w:rPr>
               <w:t>citrob</w:t>
             </w:r>
+            <w:proofErr w:type="spellEnd"/>
           </w:p>
           <w:p>
             <w:pPr>
@@ -1262,6 +1431,7 @@
                 <w:szCs w:val="20"/>
               </w:rPr>
             </w:pPr>
+            <w:proofErr w:type="spellStart"/>
             <w:r>
               <w:rPr>
                 <w:rFonts w:asciiTheme="minorHAnsi" w:hAnsiTheme="minorHAnsi" w:cstheme="minorHAnsi"/>
@@ -1270,6 +1440,7 @@
               </w:rPr>
               <w:t>citrob</w:t>
             </w:r>
+            <w:proofErr w:type="spellEnd"/>
           </w:p>
           <w:p>
             <w:pPr>
@@ -1282,6 +1453,7 @@
                 <w:szCs w:val="20"/>
               </w:rPr>
             </w:pPr>
+            <w:proofErr w:type="spellStart"/>
             <w:r>
               <w:rPr>
                 <w:rFonts w:asciiTheme="minorHAnsi" w:hAnsiTheme="minorHAnsi" w:cstheme="minorHAnsi"/>
@@ -1290,6 +1462,7 @@
               </w:rPr>
               <w:t>pAerug</w:t>
             </w:r>
+            <w:proofErr w:type="spellEnd"/>
           </w:p>
           <w:p>
             <w:pPr>
@@ -1302,6 +1475,7 @@
                 <w:szCs w:val="20"/>
               </w:rPr>
             </w:pPr>
+            <w:proofErr w:type="spellStart"/>
             <w:r>
               <w:rPr>
                 <w:rFonts w:asciiTheme="minorHAnsi" w:hAnsiTheme="minorHAnsi" w:cstheme="minorHAnsi"/>
@@ -1310,6 +1484,7 @@
               </w:rPr>
               <w:t>pAerug</w:t>
             </w:r>
+            <w:proofErr w:type="spellEnd"/>
           </w:p>
           <w:p>
             <w:pPr>
@@ -1322,6 +1497,7 @@
                 <w:szCs w:val="20"/>
               </w:rPr>
             </w:pPr>
+            <w:proofErr w:type="spellStart"/>
             <w:r>
               <w:rPr>
                 <w:rFonts w:asciiTheme="minorHAnsi" w:hAnsiTheme="minorHAnsi" w:cstheme="minorHAnsi"/>
@@ -1330,6 +1506,7 @@
               </w:rPr>
               <w:t>pAerug</w:t>
             </w:r>
+            <w:proofErr w:type="spellEnd"/>
           </w:p>
           <w:p>
             <w:pPr>
@@ -2065,6 +2242,7 @@
       <w:r>
         <w:t xml:space="preserve">Tubes marked with * are actually unlabeled but they should be in the location given on the </w:t>
       </w:r>
+      <w:proofErr w:type="spellStart"/>
       <w:r>
         <w:t>L</w:t>
       </w:r>
@@ -2075,7 +2253,11 @@
         <w:t>S</w:t>
       </w:r>
       <w:r>
-        <w:t xml:space="preserve">heet </w:t>
+        <w:t>heet</w:t>
+      </w:r>
+      <w:proofErr w:type="spellEnd"/>
+      <w:r>
+        <w:t xml:space="preserve"> </w:t>
       </w:r>
     </w:p>
     <w:tbl>
@@ -2093,8 +2275,7 @@
         <w:gridCol w:w="1008"/>
         <w:gridCol w:w="1447"/>
         <w:gridCol w:w="1845"/>
-        <w:gridCol w:w="2459"/>
-        <w:gridCol w:w="901"/>
+        <w:gridCol w:w="3360"/>
       </w:tblGrid>
       <w:tr>
         <w:trPr>
@@ -2163,7 +2344,6 @@
         <w:tc>
           <w:tcPr>
             <w:tcW w:w="3360" w:type="dxa"/>
-            <w:gridSpan w:val="2"/>
           </w:tcPr>
           <w:p>
             <w:pPr>
@@ -2266,7 +2446,6 @@
         <w:tc>
           <w:tcPr>
             <w:tcW w:w="3360" w:type="dxa"/>
-            <w:gridSpan w:val="2"/>
           </w:tcPr>
           <w:p>
             <w:pPr>
@@ -2323,13 +2502,52 @@
           </w:p>
         </w:tc>
       </w:tr>
+    </w:tbl>
+    <w:p>
+      <w:pPr>
+        <w:pStyle w:val="TableParagraph"/>
+        <w:spacing w:before="0" w:line="276" w:lineRule="auto"/>
+        <w:ind w:left="50"/>
+        <w:rPr>
+          <w:rFonts w:asciiTheme="minorHAnsi" w:hAnsiTheme="minorHAnsi" w:cstheme="minorHAnsi"/>
+          <w:iCs/>
+          <w:spacing w:val="-5"/>
+          <w:sz w:val="20"/>
+          <w:szCs w:val="20"/>
+        </w:rPr>
+        <w:sectPr>
+          <w:type w:val="continuous"/>
+          <w:pgSz w:w="12240" w:h="15840"/>
+          <w:pgMar w:top="1740" w:right="1720" w:bottom="280" w:left="980" w:header="1455" w:footer="0" w:gutter="0"/>
+          <w:pgNumType w:start="1"/>
+          <w:cols w:space="720"/>
+        </w:sectPr>
+      </w:pPr>
+    </w:p>
+    <w:tbl>
+      <w:tblPr>
+        <w:tblW w:w="7814" w:type="dxa"/>
+        <w:tblInd w:w="110" w:type="dxa"/>
+        <w:tblLayout w:type="fixed"/>
+        <w:tblCellMar>
+          <w:left w:w="0" w:type="dxa"/>
+          <w:right w:w="0" w:type="dxa"/>
+        </w:tblCellMar>
+        <w:tblLook w:val="01E0" w:firstRow="1" w:lastRow="1" w:firstColumn="1" w:lastColumn="1" w:noHBand="0" w:noVBand="0"/>
+      </w:tblPr>
+      <w:tblGrid>
+        <w:gridCol w:w="1028"/>
+        <w:gridCol w:w="1476"/>
+        <w:gridCol w:w="1882"/>
+        <w:gridCol w:w="3428"/>
+      </w:tblGrid>
       <w:tr>
         <w:trPr>
-          <w:trHeight w:val="1482"/>
+          <w:trHeight w:val="1457"/>
         </w:trPr>
         <w:tc>
           <w:tcPr>
-            <w:tcW w:w="1008" w:type="dxa"/>
+            <w:tcW w:w="1028" w:type="dxa"/>
           </w:tcPr>
           <w:p>
             <w:pPr>
@@ -2453,7 +2671,7 @@
         </w:tc>
         <w:tc>
           <w:tcPr>
-            <w:tcW w:w="1447" w:type="dxa"/>
+            <w:tcW w:w="1476" w:type="dxa"/>
           </w:tcPr>
           <w:p>
             <w:pPr>
@@ -2483,8 +2701,19 @@
                 <w:sz w:val="20"/>
                 <w:szCs w:val="20"/>
               </w:rPr>
-              <w:t xml:space="preserve"> dil</w:t>
-            </w:r>
+              <w:t xml:space="preserve"> </w:t>
+            </w:r>
+            <w:proofErr w:type="spellStart"/>
+            <w:r>
+              <w:rPr>
+                <w:rFonts w:asciiTheme="minorHAnsi" w:hAnsiTheme="minorHAnsi" w:cstheme="minorHAnsi"/>
+                <w:spacing w:val="-5"/>
+                <w:sz w:val="20"/>
+                <w:szCs w:val="20"/>
+              </w:rPr>
+              <w:t>dil</w:t>
+            </w:r>
+            <w:proofErr w:type="spellEnd"/>
           </w:p>
           <w:p>
             <w:pPr>
@@ -2514,8 +2743,19 @@
                 <w:sz w:val="20"/>
                 <w:szCs w:val="20"/>
               </w:rPr>
-              <w:t xml:space="preserve"> dil</w:t>
-            </w:r>
+              <w:t xml:space="preserve"> </w:t>
+            </w:r>
+            <w:proofErr w:type="spellStart"/>
+            <w:r>
+              <w:rPr>
+                <w:rFonts w:asciiTheme="minorHAnsi" w:hAnsiTheme="minorHAnsi" w:cstheme="minorHAnsi"/>
+                <w:spacing w:val="-5"/>
+                <w:sz w:val="20"/>
+                <w:szCs w:val="20"/>
+              </w:rPr>
+              <w:t>dil</w:t>
+            </w:r>
+            <w:proofErr w:type="spellEnd"/>
           </w:p>
           <w:p>
             <w:pPr>
@@ -2545,8 +2785,19 @@
                 <w:sz w:val="20"/>
                 <w:szCs w:val="20"/>
               </w:rPr>
-              <w:t xml:space="preserve"> dil</w:t>
-            </w:r>
+              <w:t xml:space="preserve"> </w:t>
+            </w:r>
+            <w:proofErr w:type="spellStart"/>
+            <w:r>
+              <w:rPr>
+                <w:rFonts w:asciiTheme="minorHAnsi" w:hAnsiTheme="minorHAnsi" w:cstheme="minorHAnsi"/>
+                <w:spacing w:val="-5"/>
+                <w:sz w:val="20"/>
+                <w:szCs w:val="20"/>
+              </w:rPr>
+              <w:t>dil</w:t>
+            </w:r>
+            <w:proofErr w:type="spellEnd"/>
           </w:p>
           <w:p>
             <w:pPr>
@@ -2576,8 +2827,19 @@
                 <w:sz w:val="20"/>
                 <w:szCs w:val="20"/>
               </w:rPr>
-              <w:t xml:space="preserve"> dil</w:t>
-            </w:r>
+              <w:t xml:space="preserve"> </w:t>
+            </w:r>
+            <w:proofErr w:type="spellStart"/>
+            <w:r>
+              <w:rPr>
+                <w:rFonts w:asciiTheme="minorHAnsi" w:hAnsiTheme="minorHAnsi" w:cstheme="minorHAnsi"/>
+                <w:spacing w:val="-5"/>
+                <w:sz w:val="20"/>
+                <w:szCs w:val="20"/>
+              </w:rPr>
+              <w:t>dil</w:t>
+            </w:r>
+            <w:proofErr w:type="spellEnd"/>
           </w:p>
           <w:p>
             <w:pPr>
@@ -2614,13 +2876,24 @@
                 <w:sz w:val="20"/>
                 <w:szCs w:val="20"/>
               </w:rPr>
-              <w:t xml:space="preserve"> dil</w:t>
-            </w:r>
-          </w:p>
-        </w:tc>
-        <w:tc>
-          <w:tcPr>
-            <w:tcW w:w="1845" w:type="dxa"/>
+              <w:t xml:space="preserve"> </w:t>
+            </w:r>
+            <w:proofErr w:type="spellStart"/>
+            <w:r>
+              <w:rPr>
+                <w:rFonts w:asciiTheme="minorHAnsi" w:hAnsiTheme="minorHAnsi" w:cstheme="minorHAnsi"/>
+                <w:spacing w:val="-5"/>
+                <w:sz w:val="20"/>
+                <w:szCs w:val="20"/>
+              </w:rPr>
+              <w:t>dil</w:t>
+            </w:r>
+            <w:proofErr w:type="spellEnd"/>
+          </w:p>
+        </w:tc>
+        <w:tc>
+          <w:tcPr>
+            <w:tcW w:w="1882" w:type="dxa"/>
           </w:tcPr>
           <w:p>
             <w:pPr>
@@ -2650,8 +2923,19 @@
                 <w:sz w:val="20"/>
                 <w:szCs w:val="20"/>
               </w:rPr>
-              <w:t xml:space="preserve"> dil</w:t>
-            </w:r>
+              <w:t xml:space="preserve"> </w:t>
+            </w:r>
+            <w:proofErr w:type="spellStart"/>
+            <w:r>
+              <w:rPr>
+                <w:rFonts w:asciiTheme="minorHAnsi" w:hAnsiTheme="minorHAnsi" w:cstheme="minorHAnsi"/>
+                <w:spacing w:val="-5"/>
+                <w:sz w:val="20"/>
+                <w:szCs w:val="20"/>
+              </w:rPr>
+              <w:t>dil</w:t>
+            </w:r>
+            <w:proofErr w:type="spellEnd"/>
           </w:p>
           <w:p>
             <w:pPr>
@@ -2681,8 +2965,19 @@
                 <w:sz w:val="20"/>
                 <w:szCs w:val="20"/>
               </w:rPr>
-              <w:t xml:space="preserve"> dil</w:t>
-            </w:r>
+              <w:t xml:space="preserve"> </w:t>
+            </w:r>
+            <w:proofErr w:type="spellStart"/>
+            <w:r>
+              <w:rPr>
+                <w:rFonts w:asciiTheme="minorHAnsi" w:hAnsiTheme="minorHAnsi" w:cstheme="minorHAnsi"/>
+                <w:spacing w:val="-5"/>
+                <w:sz w:val="20"/>
+                <w:szCs w:val="20"/>
+              </w:rPr>
+              <w:t>dil</w:t>
+            </w:r>
+            <w:proofErr w:type="spellEnd"/>
           </w:p>
           <w:p>
             <w:pPr>
@@ -2712,8 +3007,19 @@
                 <w:sz w:val="20"/>
                 <w:szCs w:val="20"/>
               </w:rPr>
-              <w:t xml:space="preserve"> dil</w:t>
-            </w:r>
+              <w:t xml:space="preserve"> </w:t>
+            </w:r>
+            <w:proofErr w:type="spellStart"/>
+            <w:r>
+              <w:rPr>
+                <w:rFonts w:asciiTheme="minorHAnsi" w:hAnsiTheme="minorHAnsi" w:cstheme="minorHAnsi"/>
+                <w:spacing w:val="-5"/>
+                <w:sz w:val="20"/>
+                <w:szCs w:val="20"/>
+              </w:rPr>
+              <w:t>dil</w:t>
+            </w:r>
+            <w:proofErr w:type="spellEnd"/>
           </w:p>
           <w:p>
             <w:pPr>
@@ -2743,8 +3049,19 @@
                 <w:sz w:val="20"/>
                 <w:szCs w:val="20"/>
               </w:rPr>
-              <w:t xml:space="preserve"> dil</w:t>
-            </w:r>
+              <w:t xml:space="preserve"> </w:t>
+            </w:r>
+            <w:proofErr w:type="spellStart"/>
+            <w:r>
+              <w:rPr>
+                <w:rFonts w:asciiTheme="minorHAnsi" w:hAnsiTheme="minorHAnsi" w:cstheme="minorHAnsi"/>
+                <w:spacing w:val="-5"/>
+                <w:sz w:val="20"/>
+                <w:szCs w:val="20"/>
+              </w:rPr>
+              <w:t>dil</w:t>
+            </w:r>
+            <w:proofErr w:type="spellEnd"/>
           </w:p>
           <w:p>
             <w:pPr>
@@ -2781,14 +3098,24 @@
                 <w:sz w:val="20"/>
                 <w:szCs w:val="20"/>
               </w:rPr>
-              <w:t xml:space="preserve"> dil</w:t>
-            </w:r>
-          </w:p>
-        </w:tc>
-        <w:tc>
-          <w:tcPr>
-            <w:tcW w:w="3360" w:type="dxa"/>
-            <w:gridSpan w:val="2"/>
+              <w:t xml:space="preserve"> </w:t>
+            </w:r>
+            <w:proofErr w:type="spellStart"/>
+            <w:r>
+              <w:rPr>
+                <w:rFonts w:asciiTheme="minorHAnsi" w:hAnsiTheme="minorHAnsi" w:cstheme="minorHAnsi"/>
+                <w:spacing w:val="-5"/>
+                <w:sz w:val="20"/>
+                <w:szCs w:val="20"/>
+              </w:rPr>
+              <w:t>dil</w:t>
+            </w:r>
+            <w:proofErr w:type="spellEnd"/>
+          </w:p>
+        </w:tc>
+        <w:tc>
+          <w:tcPr>
+            <w:tcW w:w="3428" w:type="dxa"/>
           </w:tcPr>
           <w:p>
             <w:pPr>
@@ -2812,7 +3139,7 @@
                 <w:sz w:val="20"/>
                 <w:szCs w:val="20"/>
               </w:rPr>
-              <w:t>sF</w:t>
+              <w:t>Sf</w:t>
             </w:r>
             <w:r>
               <w:rPr>
@@ -2821,7 +3148,7 @@
                 <w:sz w:val="20"/>
                 <w:szCs w:val="20"/>
               </w:rPr>
-              <w:t>lexneri</w:t>
+              <w:t xml:space="preserve">            </w:t>
             </w:r>
             <w:r>
               <w:rPr>
@@ -2830,8 +3157,19 @@
                 <w:sz w:val="20"/>
                 <w:szCs w:val="20"/>
               </w:rPr>
-              <w:t>s            sFlexneri_ispA</w:t>
-            </w:r>
+              <w:t xml:space="preserve">                       </w:t>
+            </w:r>
+            <w:proofErr w:type="spellStart"/>
+            <w:r>
+              <w:rPr>
+                <w:rFonts w:asciiTheme="minorHAnsi" w:hAnsiTheme="minorHAnsi" w:cstheme="minorHAnsi"/>
+                <w:spacing w:val="-5"/>
+                <w:sz w:val="20"/>
+                <w:szCs w:val="20"/>
+              </w:rPr>
+              <w:t>sFlexneri_ispA</w:t>
+            </w:r>
+            <w:proofErr w:type="spellEnd"/>
           </w:p>
           <w:p>
             <w:pPr>
@@ -2848,6 +3186,7 @@
                 <w:szCs w:val="20"/>
               </w:rPr>
             </w:pPr>
+            <w:proofErr w:type="spellStart"/>
             <w:r>
               <w:rPr>
                 <w:rFonts w:asciiTheme="minorHAnsi" w:hAnsiTheme="minorHAnsi" w:cstheme="minorHAnsi"/>
@@ -2855,8 +3194,9 @@
                 <w:sz w:val="20"/>
                 <w:szCs w:val="20"/>
               </w:rPr>
-              <w:t>yPseudo</w:t>
-            </w:r>
+              <w:t>Yp</w:t>
+            </w:r>
+            <w:proofErr w:type="spellEnd"/>
             <w:r>
               <w:rPr>
                 <w:rFonts w:asciiTheme="minorHAnsi" w:hAnsiTheme="minorHAnsi" w:cstheme="minorHAnsi"/>
@@ -2873,8 +3213,19 @@
                 <w:sz w:val="20"/>
                 <w:szCs w:val="20"/>
               </w:rPr>
+              <w:t xml:space="preserve">                  </w:t>
+            </w:r>
+            <w:proofErr w:type="spellStart"/>
+            <w:r>
+              <w:rPr>
+                <w:rFonts w:asciiTheme="minorHAnsi" w:hAnsiTheme="minorHAnsi" w:cstheme="minorHAnsi"/>
+                <w:spacing w:val="-5"/>
+                <w:sz w:val="20"/>
+                <w:szCs w:val="20"/>
+              </w:rPr>
               <w:t>yPseudo_ispA</w:t>
             </w:r>
+            <w:proofErr w:type="spellEnd"/>
           </w:p>
           <w:p>
             <w:pPr>
@@ -2891,6 +3242,7 @@
                 <w:szCs w:val="20"/>
               </w:rPr>
             </w:pPr>
+            <w:proofErr w:type="spellStart"/>
             <w:r>
               <w:rPr>
                 <w:rFonts w:asciiTheme="minorHAnsi" w:hAnsiTheme="minorHAnsi" w:cstheme="minorHAnsi"/>
@@ -2898,8 +3250,9 @@
                 <w:sz w:val="20"/>
                 <w:szCs w:val="20"/>
               </w:rPr>
-              <w:t>sMarc</w:t>
-            </w:r>
+              <w:t>Sm</w:t>
+            </w:r>
+            <w:proofErr w:type="spellEnd"/>
             <w:r>
               <w:rPr>
                 <w:rFonts w:asciiTheme="minorHAnsi" w:hAnsiTheme="minorHAnsi" w:cstheme="minorHAnsi"/>
@@ -2907,8 +3260,9 @@
                 <w:sz w:val="20"/>
                 <w:szCs w:val="20"/>
               </w:rPr>
-              <w:t xml:space="preserve">                    </w:t>
-            </w:r>
+              <w:t xml:space="preserve">                                </w:t>
+            </w:r>
+            <w:proofErr w:type="spellStart"/>
             <w:r>
               <w:rPr>
                 <w:rFonts w:asciiTheme="minorHAnsi" w:hAnsiTheme="minorHAnsi" w:cstheme="minorHAnsi"/>
@@ -2916,8 +3270,9 @@
                 <w:sz w:val="20"/>
                 <w:szCs w:val="20"/>
               </w:rPr>
-              <w:t xml:space="preserve"> sMarc_ispA</w:t>
-            </w:r>
+              <w:t>sMarc_ispA</w:t>
+            </w:r>
+            <w:proofErr w:type="spellEnd"/>
           </w:p>
           <w:p>
             <w:pPr>
@@ -2934,6 +3289,7 @@
                 <w:szCs w:val="20"/>
               </w:rPr>
             </w:pPr>
+            <w:proofErr w:type="spellStart"/>
             <w:r>
               <w:rPr>
                 <w:rFonts w:asciiTheme="minorHAnsi" w:hAnsiTheme="minorHAnsi" w:cstheme="minorHAnsi"/>
@@ -2941,8 +3297,9 @@
                 <w:sz w:val="20"/>
                 <w:szCs w:val="20"/>
               </w:rPr>
-              <w:t xml:space="preserve"> </w:t>
-            </w:r>
+              <w:t>Cb</w:t>
+            </w:r>
+            <w:proofErr w:type="spellEnd"/>
             <w:r>
               <w:rPr>
                 <w:rFonts w:asciiTheme="minorHAnsi" w:hAnsiTheme="minorHAnsi" w:cstheme="minorHAnsi"/>
@@ -2950,7 +3307,7 @@
                 <w:sz w:val="20"/>
                 <w:szCs w:val="20"/>
               </w:rPr>
-              <w:t>citrob</w:t>
+              <w:t xml:space="preserve">                    </w:t>
             </w:r>
             <w:r>
               <w:rPr>
@@ -2959,8 +3316,9 @@
                 <w:sz w:val="20"/>
                 <w:szCs w:val="20"/>
               </w:rPr>
-              <w:t xml:space="preserve">                    </w:t>
-            </w:r>
+              <w:t xml:space="preserve">             </w:t>
+            </w:r>
+            <w:proofErr w:type="spellStart"/>
             <w:r>
               <w:rPr>
                 <w:rFonts w:asciiTheme="minorHAnsi" w:hAnsiTheme="minorHAnsi" w:cstheme="minorHAnsi"/>
@@ -2970,6 +3328,7 @@
               </w:rPr>
               <w:t>citrob_ispA</w:t>
             </w:r>
+            <w:proofErr w:type="spellEnd"/>
           </w:p>
           <w:p>
             <w:pPr>
@@ -2993,7 +3352,7 @@
                 <w:sz w:val="20"/>
                 <w:szCs w:val="20"/>
               </w:rPr>
-              <w:t xml:space="preserve">pAerug  </w:t>
+              <w:t>Pa</w:t>
             </w:r>
             <w:r>
               <w:rPr>
@@ -3002,6 +3361,15 @@
                 <w:sz w:val="20"/>
                 <w:szCs w:val="20"/>
               </w:rPr>
+              <w:t xml:space="preserve">  </w:t>
+            </w:r>
+            <w:r>
+              <w:rPr>
+                <w:rFonts w:asciiTheme="minorHAnsi" w:hAnsiTheme="minorHAnsi" w:cstheme="minorHAnsi"/>
+                <w:spacing w:val="-5"/>
+                <w:sz w:val="20"/>
+                <w:szCs w:val="20"/>
+              </w:rPr>
               <w:t xml:space="preserve">                </w:t>
             </w:r>
             <w:r>
@@ -3011,11 +3379,58 @@
                 <w:sz w:val="20"/>
                 <w:szCs w:val="20"/>
               </w:rPr>
+              <w:t xml:space="preserve">               </w:t>
+            </w:r>
+            <w:proofErr w:type="spellStart"/>
+            <w:r>
+              <w:rPr>
+                <w:rFonts w:asciiTheme="minorHAnsi" w:hAnsiTheme="minorHAnsi" w:cstheme="minorHAnsi"/>
+                <w:spacing w:val="-5"/>
+                <w:sz w:val="20"/>
+                <w:szCs w:val="20"/>
+              </w:rPr>
               <w:t>pAerug_ispA</w:t>
             </w:r>
+            <w:proofErr w:type="spellEnd"/>
           </w:p>
         </w:tc>
       </w:tr>
+    </w:tbl>
+    <w:p>
+      <w:pPr>
+        <w:pStyle w:val="TableParagraph"/>
+        <w:spacing w:before="1" w:line="240" w:lineRule="auto"/>
+        <w:rPr>
+          <w:rFonts w:asciiTheme="minorHAnsi" w:hAnsiTheme="minorHAnsi" w:cstheme="minorHAnsi"/>
+          <w:sz w:val="20"/>
+          <w:szCs w:val="20"/>
+        </w:rPr>
+        <w:sectPr>
+          <w:type w:val="continuous"/>
+          <w:pgSz w:w="12240" w:h="15840"/>
+          <w:pgMar w:top="1740" w:right="1720" w:bottom="280" w:left="980" w:header="1455" w:footer="0" w:gutter="0"/>
+          <w:pgNumType w:start="1"/>
+          <w:cols w:num="5" w:space="720"/>
+        </w:sectPr>
+      </w:pPr>
+    </w:p>
+    <w:tbl>
+      <w:tblPr>
+        <w:tblW w:w="0" w:type="auto"/>
+        <w:tblInd w:w="110" w:type="dxa"/>
+        <w:tblLayout w:type="fixed"/>
+        <w:tblCellMar>
+          <w:left w:w="0" w:type="dxa"/>
+          <w:right w:w="0" w:type="dxa"/>
+        </w:tblCellMar>
+        <w:tblLook w:val="01E0" w:firstRow="1" w:lastRow="1" w:firstColumn="1" w:lastColumn="1" w:noHBand="0" w:noVBand="0"/>
+      </w:tblPr>
+      <w:tblGrid>
+        <w:gridCol w:w="1008"/>
+        <w:gridCol w:w="1447"/>
+        <w:gridCol w:w="4304"/>
+        <w:gridCol w:w="901"/>
+      </w:tblGrid>
       <w:tr>
         <w:trPr>
           <w:trHeight w:val="609"/>
@@ -3078,7 +3493,6 @@
         <w:tc>
           <w:tcPr>
             <w:tcW w:w="4304" w:type="dxa"/>
-            <w:gridSpan w:val="2"/>
           </w:tcPr>
           <w:p>
             <w:pPr>
@@ -3160,6 +3574,7 @@
               </w:rPr>
               <w:t xml:space="preserve"> </w:t>
             </w:r>
+            <w:proofErr w:type="spellStart"/>
             <w:r>
               <w:rPr>
                 <w:rFonts w:asciiTheme="minorHAnsi" w:hAnsiTheme="minorHAnsi" w:cstheme="minorHAnsi"/>
@@ -3169,12 +3584,12 @@
               </w:rPr>
               <w:t>uL</w:t>
             </w:r>
+            <w:proofErr w:type="spellEnd"/>
           </w:p>
         </w:tc>
         <w:tc>
           <w:tcPr>
             <w:tcW w:w="4304" w:type="dxa"/>
-            <w:gridSpan w:val="2"/>
           </w:tcPr>
           <w:p>
             <w:pPr>
@@ -3286,6 +3701,7 @@
               </w:rPr>
               <w:t xml:space="preserve"> </w:t>
             </w:r>
+            <w:proofErr w:type="spellStart"/>
             <w:r>
               <w:rPr>
                 <w:rFonts w:asciiTheme="minorHAnsi" w:hAnsiTheme="minorHAnsi" w:cstheme="minorHAnsi"/>
@@ -3295,12 +3711,12 @@
               </w:rPr>
               <w:t>uL</w:t>
             </w:r>
+            <w:proofErr w:type="spellEnd"/>
           </w:p>
         </w:tc>
         <w:tc>
           <w:tcPr>
             <w:tcW w:w="4304" w:type="dxa"/>
-            <w:gridSpan w:val="2"/>
           </w:tcPr>
           <w:p>
             <w:pPr>
@@ -3318,7 +3734,25 @@
                 <w:sz w:val="20"/>
                 <w:szCs w:val="20"/>
               </w:rPr>
-              <w:t xml:space="preserve">5X PrimeSTAR GXL </w:t>
+              <w:t xml:space="preserve">5X </w:t>
+            </w:r>
+            <w:proofErr w:type="spellStart"/>
+            <w:r>
+              <w:rPr>
+                <w:rFonts w:asciiTheme="minorHAnsi" w:hAnsiTheme="minorHAnsi" w:cstheme="minorHAnsi"/>
+                <w:sz w:val="20"/>
+                <w:szCs w:val="20"/>
+              </w:rPr>
+              <w:t>PrimeSTAR</w:t>
+            </w:r>
+            <w:proofErr w:type="spellEnd"/>
+            <w:r>
+              <w:rPr>
+                <w:rFonts w:asciiTheme="minorHAnsi" w:hAnsiTheme="minorHAnsi" w:cstheme="minorHAnsi"/>
+                <w:sz w:val="20"/>
+                <w:szCs w:val="20"/>
+              </w:rPr>
+              <w:t xml:space="preserve"> GXL </w:t>
             </w:r>
             <w:r>
               <w:rPr>
@@ -3420,6 +3854,7 @@
               </w:rPr>
               <w:t xml:space="preserve"> </w:t>
             </w:r>
+            <w:proofErr w:type="spellStart"/>
             <w:r>
               <w:rPr>
                 <w:rFonts w:asciiTheme="minorHAnsi" w:hAnsiTheme="minorHAnsi" w:cstheme="minorHAnsi"/>
@@ -3429,12 +3864,12 @@
               </w:rPr>
               <w:t>uL</w:t>
             </w:r>
+            <w:proofErr w:type="spellEnd"/>
           </w:p>
         </w:tc>
         <w:tc>
           <w:tcPr>
             <w:tcW w:w="4304" w:type="dxa"/>
-            <w:gridSpan w:val="2"/>
           </w:tcPr>
           <w:p>
             <w:pPr>
@@ -3446,6 +3881,7 @@
                 <w:szCs w:val="20"/>
               </w:rPr>
             </w:pPr>
+            <w:proofErr w:type="spellStart"/>
             <w:r>
               <w:rPr>
                 <w:rFonts w:asciiTheme="minorHAnsi" w:hAnsiTheme="minorHAnsi" w:cstheme="minorHAnsi"/>
@@ -3454,6 +3890,7 @@
               </w:rPr>
               <w:t>PrimeSTAR</w:t>
             </w:r>
+            <w:proofErr w:type="spellEnd"/>
             <w:r>
               <w:rPr>
                 <w:rFonts w:asciiTheme="minorHAnsi" w:hAnsiTheme="minorHAnsi" w:cstheme="minorHAnsi"/>
@@ -3631,6 +4068,7 @@
               </w:rPr>
               <w:t xml:space="preserve"> </w:t>
             </w:r>
+            <w:proofErr w:type="spellStart"/>
             <w:r>
               <w:rPr>
                 <w:rFonts w:asciiTheme="minorHAnsi" w:hAnsiTheme="minorHAnsi" w:cstheme="minorHAnsi"/>
@@ -3640,12 +4078,12 @@
               </w:rPr>
               <w:t>uL</w:t>
             </w:r>
+            <w:proofErr w:type="spellEnd"/>
           </w:p>
         </w:tc>
         <w:tc>
           <w:tcPr>
             <w:tcW w:w="4304" w:type="dxa"/>
-            <w:gridSpan w:val="2"/>
           </w:tcPr>
           <w:p>
             <w:pPr>
@@ -3791,6 +4229,7 @@
               </w:rPr>
               <w:t xml:space="preserve"> </w:t>
             </w:r>
+            <w:proofErr w:type="spellStart"/>
             <w:r>
               <w:rPr>
                 <w:rFonts w:asciiTheme="minorHAnsi" w:hAnsiTheme="minorHAnsi" w:cstheme="minorHAnsi"/>
@@ -3800,12 +4239,12 @@
               </w:rPr>
               <w:t>uL</w:t>
             </w:r>
+            <w:proofErr w:type="spellEnd"/>
           </w:p>
         </w:tc>
         <w:tc>
           <w:tcPr>
             <w:tcW w:w="4304" w:type="dxa"/>
-            <w:gridSpan w:val="2"/>
           </w:tcPr>
           <w:p>
             <w:pPr>
@@ -3951,6 +4390,7 @@
               </w:rPr>
               <w:t xml:space="preserve"> </w:t>
             </w:r>
+            <w:proofErr w:type="spellStart"/>
             <w:r>
               <w:rPr>
                 <w:rFonts w:asciiTheme="minorHAnsi" w:hAnsiTheme="minorHAnsi" w:cstheme="minorHAnsi"/>
@@ -3960,12 +4400,12 @@
               </w:rPr>
               <w:t>uL</w:t>
             </w:r>
+            <w:proofErr w:type="spellEnd"/>
           </w:p>
         </w:tc>
         <w:tc>
           <w:tcPr>
             <w:tcW w:w="4304" w:type="dxa"/>
-            <w:gridSpan w:val="2"/>
           </w:tcPr>
           <w:p>
             <w:pPr>
@@ -4112,6 +4552,7 @@
               </w:rPr>
               <w:t xml:space="preserve"> </w:t>
             </w:r>
+            <w:proofErr w:type="spellStart"/>
             <w:r>
               <w:rPr>
                 <w:rFonts w:asciiTheme="minorHAnsi" w:hAnsiTheme="minorHAnsi" w:cstheme="minorHAnsi"/>
@@ -4121,12 +4562,12 @@
               </w:rPr>
               <w:t>uL</w:t>
             </w:r>
+            <w:proofErr w:type="spellEnd"/>
           </w:p>
         </w:tc>
         <w:tc>
           <w:tcPr>
             <w:tcW w:w="4304" w:type="dxa"/>
-            <w:gridSpan w:val="2"/>
           </w:tcPr>
           <w:p>
             <w:pPr>
@@ -4139,6 +4580,7 @@
                 <w:szCs w:val="20"/>
               </w:rPr>
             </w:pPr>
+            <w:proofErr w:type="spellStart"/>
             <w:r>
               <w:rPr>
                 <w:rFonts w:asciiTheme="minorHAnsi" w:hAnsiTheme="minorHAnsi" w:cstheme="minorHAnsi"/>
@@ -4147,6 +4589,7 @@
               </w:rPr>
               <w:t>PrimeSTAR</w:t>
             </w:r>
+            <w:proofErr w:type="spellEnd"/>
             <w:r>
               <w:rPr>
                 <w:rFonts w:asciiTheme="minorHAnsi" w:hAnsiTheme="minorHAnsi" w:cstheme="minorHAnsi"/>
@@ -4325,7 +4768,6 @@
         <w:tc>
           <w:tcPr>
             <w:tcW w:w="4304" w:type="dxa"/>
-            <w:gridSpan w:val="2"/>
           </w:tcPr>
           <w:p>
             <w:pPr>
@@ -4892,12 +5334,21 @@
         </w:rPr>
         <w:t xml:space="preserve">protocol: </w:t>
       </w:r>
+      <w:proofErr w:type="spellStart"/>
       <w:r>
         <w:rPr>
           <w:rFonts w:asciiTheme="minorHAnsi" w:hAnsiTheme="minorHAnsi" w:cstheme="minorHAnsi"/>
           <w:sz w:val="24"/>
         </w:rPr>
-        <w:t xml:space="preserve">PrimeStar </w:t>
+        <w:t>PrimeStar</w:t>
+      </w:r>
+      <w:proofErr w:type="spellEnd"/>
+      <w:r>
+        <w:rPr>
+          <w:rFonts w:asciiTheme="minorHAnsi" w:hAnsiTheme="minorHAnsi" w:cstheme="minorHAnsi"/>
+          <w:sz w:val="24"/>
+        </w:rPr>
+        <w:t xml:space="preserve"> </w:t>
       </w:r>
       <w:r>
         <w:rPr>
@@ -4912,7 +5363,21 @@
           <w:rFonts w:asciiTheme="minorHAnsi" w:hAnsiTheme="minorHAnsi" w:cstheme="minorHAnsi"/>
           <w:sz w:val="24"/>
         </w:rPr>
-        <w:t xml:space="preserve">PGxK55 </w:t>
+        <w:t>PG</w:t>
+      </w:r>
+      <w:r>
+        <w:rPr>
+          <w:rFonts w:asciiTheme="minorHAnsi" w:hAnsiTheme="minorHAnsi" w:cstheme="minorHAnsi"/>
+          <w:sz w:val="24"/>
+        </w:rPr>
+        <w:t>XL4</w:t>
+      </w:r>
+      <w:r>
+        <w:rPr>
+          <w:rFonts w:asciiTheme="minorHAnsi" w:hAnsiTheme="minorHAnsi" w:cstheme="minorHAnsi"/>
+          <w:sz w:val="24"/>
+        </w:rPr>
+        <w:t xml:space="preserve"> </w:t>
       </w:r>
       <w:r>
         <w:rPr>
@@ -5115,8 +5580,19 @@
           <w:sz w:val="22"/>
           <w:szCs w:val="22"/>
         </w:rPr>
-        <w:t xml:space="preserve"> dil</w:t>
-      </w:r>
+        <w:t xml:space="preserve"> </w:t>
+      </w:r>
+      <w:proofErr w:type="spellStart"/>
+      <w:r>
+        <w:rPr>
+          <w:rFonts w:asciiTheme="minorHAnsi" w:hAnsiTheme="minorHAnsi" w:cstheme="minorHAnsi"/>
+          <w:spacing w:val="-5"/>
+          <w:sz w:val="22"/>
+          <w:szCs w:val="22"/>
+        </w:rPr>
+        <w:t>dil</w:t>
+      </w:r>
+      <w:proofErr w:type="spellEnd"/>
       <w:r>
         <w:rPr>
           <w:rFonts w:asciiTheme="minorHAnsi" w:hAnsiTheme="minorHAnsi" w:cstheme="minorHAnsi"/>
@@ -5208,8 +5684,19 @@
           <w:sz w:val="22"/>
           <w:szCs w:val="22"/>
         </w:rPr>
-        <w:t xml:space="preserve"> dil</w:t>
-      </w:r>
+        <w:t xml:space="preserve"> </w:t>
+      </w:r>
+      <w:proofErr w:type="spellStart"/>
+      <w:r>
+        <w:rPr>
+          <w:rFonts w:asciiTheme="minorHAnsi" w:hAnsiTheme="minorHAnsi" w:cstheme="minorHAnsi"/>
+          <w:spacing w:val="-5"/>
+          <w:sz w:val="22"/>
+          <w:szCs w:val="22"/>
+        </w:rPr>
+        <w:t>dil</w:t>
+      </w:r>
+      <w:proofErr w:type="spellEnd"/>
       <w:r>
         <w:rPr>
           <w:rFonts w:asciiTheme="minorHAnsi" w:hAnsiTheme="minorHAnsi" w:cstheme="minorHAnsi"/>
@@ -5543,8 +6030,17 @@
           <w:rFonts w:asciiTheme="minorHAnsi" w:hAnsiTheme="minorHAnsi" w:cstheme="minorHAnsi"/>
           <w:spacing w:val="-5"/>
         </w:rPr>
-        <w:t xml:space="preserve"> dil</w:t>
-      </w:r>
+        <w:t xml:space="preserve"> </w:t>
+      </w:r>
+      <w:proofErr w:type="spellStart"/>
+      <w:r>
+        <w:rPr>
+          <w:rFonts w:asciiTheme="minorHAnsi" w:hAnsiTheme="minorHAnsi" w:cstheme="minorHAnsi"/>
+          <w:spacing w:val="-5"/>
+        </w:rPr>
+        <w:t>dil</w:t>
+      </w:r>
+      <w:proofErr w:type="spellEnd"/>
       <w:r>
         <w:rPr>
           <w:rFonts w:asciiTheme="minorHAnsi" w:hAnsiTheme="minorHAnsi" w:cstheme="minorHAnsi"/>
@@ -5563,8 +6059,17 @@
           <w:rFonts w:asciiTheme="minorHAnsi" w:hAnsiTheme="minorHAnsi" w:cstheme="minorHAnsi"/>
           <w:spacing w:val="-5"/>
         </w:rPr>
-        <w:t xml:space="preserve"> dil</w:t>
-      </w:r>
+        <w:t xml:space="preserve"> </w:t>
+      </w:r>
+      <w:proofErr w:type="spellStart"/>
+      <w:r>
+        <w:rPr>
+          <w:rFonts w:asciiTheme="minorHAnsi" w:hAnsiTheme="minorHAnsi" w:cstheme="minorHAnsi"/>
+          <w:spacing w:val="-5"/>
+        </w:rPr>
+        <w:t>dil</w:t>
+      </w:r>
+      <w:proofErr w:type="spellEnd"/>
       <w:r>
         <w:rPr>
           <w:rFonts w:asciiTheme="minorHAnsi" w:hAnsiTheme="minorHAnsi" w:cstheme="minorHAnsi"/>
@@ -5708,6 +6213,7 @@
               </w:rPr>
               <w:t xml:space="preserve"> </w:t>
             </w:r>
+            <w:proofErr w:type="spellStart"/>
             <w:r>
               <w:rPr>
                 <w:rFonts w:asciiTheme="minorHAnsi" w:hAnsiTheme="minorHAnsi" w:cstheme="minorHAnsi"/>
@@ -5715,6 +6221,7 @@
               </w:rPr>
               <w:t>uL</w:t>
             </w:r>
+            <w:proofErr w:type="spellEnd"/>
           </w:p>
         </w:tc>
         <w:tc>
@@ -5814,6 +6321,7 @@
               </w:rPr>
               <w:t xml:space="preserve"> </w:t>
             </w:r>
+            <w:proofErr w:type="spellStart"/>
             <w:r>
               <w:rPr>
                 <w:rFonts w:asciiTheme="minorHAnsi" w:hAnsiTheme="minorHAnsi" w:cstheme="minorHAnsi"/>
@@ -5821,6 +6329,7 @@
               </w:rPr>
               <w:t>uL</w:t>
             </w:r>
+            <w:proofErr w:type="spellEnd"/>
           </w:p>
         </w:tc>
         <w:tc>
@@ -5839,7 +6348,21 @@
               <w:rPr>
                 <w:rFonts w:asciiTheme="minorHAnsi" w:hAnsiTheme="minorHAnsi" w:cstheme="minorHAnsi"/>
               </w:rPr>
-              <w:t xml:space="preserve">5X PrimeSTAR GXL </w:t>
+              <w:t xml:space="preserve">5X </w:t>
+            </w:r>
+            <w:proofErr w:type="spellStart"/>
+            <w:r>
+              <w:rPr>
+                <w:rFonts w:asciiTheme="minorHAnsi" w:hAnsiTheme="minorHAnsi" w:cstheme="minorHAnsi"/>
+              </w:rPr>
+              <w:t>PrimeSTAR</w:t>
+            </w:r>
+            <w:proofErr w:type="spellEnd"/>
+            <w:r>
+              <w:rPr>
+                <w:rFonts w:asciiTheme="minorHAnsi" w:hAnsiTheme="minorHAnsi" w:cstheme="minorHAnsi"/>
+              </w:rPr>
+              <w:t xml:space="preserve"> GXL </w:t>
             </w:r>
             <w:r>
               <w:rPr>
@@ -5926,6 +6449,7 @@
               </w:rPr>
               <w:t xml:space="preserve"> </w:t>
             </w:r>
+            <w:proofErr w:type="spellStart"/>
             <w:r>
               <w:rPr>
                 <w:rFonts w:asciiTheme="minorHAnsi" w:hAnsiTheme="minorHAnsi" w:cstheme="minorHAnsi"/>
@@ -5933,6 +6457,7 @@
               </w:rPr>
               <w:t>uL</w:t>
             </w:r>
+            <w:proofErr w:type="spellEnd"/>
           </w:p>
         </w:tc>
         <w:tc>
@@ -5947,12 +6472,14 @@
                 <w:rFonts w:asciiTheme="minorHAnsi" w:hAnsiTheme="minorHAnsi" w:cstheme="minorHAnsi"/>
               </w:rPr>
             </w:pPr>
+            <w:proofErr w:type="spellStart"/>
             <w:r>
               <w:rPr>
                 <w:rFonts w:asciiTheme="minorHAnsi" w:hAnsiTheme="minorHAnsi" w:cstheme="minorHAnsi"/>
               </w:rPr>
               <w:t>PrimeSTAR</w:t>
             </w:r>
+            <w:proofErr w:type="spellEnd"/>
             <w:r>
               <w:rPr>
                 <w:rFonts w:asciiTheme="minorHAnsi" w:hAnsiTheme="minorHAnsi" w:cstheme="minorHAnsi"/>
@@ -6097,6 +6624,7 @@
               </w:rPr>
               <w:t xml:space="preserve"> </w:t>
             </w:r>
+            <w:proofErr w:type="spellStart"/>
             <w:r>
               <w:rPr>
                 <w:rFonts w:asciiTheme="minorHAnsi" w:hAnsiTheme="minorHAnsi" w:cstheme="minorHAnsi"/>
@@ -6104,6 +6632,7 @@
               </w:rPr>
               <w:t>uL</w:t>
             </w:r>
+            <w:proofErr w:type="spellEnd"/>
           </w:p>
         </w:tc>
         <w:tc>
@@ -6229,6 +6758,7 @@
               </w:rPr>
               <w:t xml:space="preserve"> </w:t>
             </w:r>
+            <w:proofErr w:type="spellStart"/>
             <w:r>
               <w:rPr>
                 <w:rFonts w:asciiTheme="minorHAnsi" w:hAnsiTheme="minorHAnsi" w:cstheme="minorHAnsi"/>
@@ -6236,6 +6766,7 @@
               </w:rPr>
               <w:t>uL</w:t>
             </w:r>
+            <w:proofErr w:type="spellEnd"/>
           </w:p>
         </w:tc>
         <w:tc>
@@ -6361,6 +6892,7 @@
               </w:rPr>
               <w:t xml:space="preserve"> </w:t>
             </w:r>
+            <w:proofErr w:type="spellStart"/>
             <w:r>
               <w:rPr>
                 <w:rFonts w:asciiTheme="minorHAnsi" w:hAnsiTheme="minorHAnsi" w:cstheme="minorHAnsi"/>
@@ -6368,6 +6900,7 @@
               </w:rPr>
               <w:t>uL</w:t>
             </w:r>
+            <w:proofErr w:type="spellEnd"/>
           </w:p>
         </w:tc>
         <w:tc>
@@ -6522,6 +7055,7 @@
               </w:rPr>
               <w:t xml:space="preserve"> </w:t>
             </w:r>
+            <w:proofErr w:type="spellStart"/>
             <w:r>
               <w:rPr>
                 <w:rFonts w:asciiTheme="minorHAnsi" w:hAnsiTheme="minorHAnsi" w:cstheme="minorHAnsi"/>
@@ -6529,6 +7063,7 @@
               </w:rPr>
               <w:t>uL</w:t>
             </w:r>
+            <w:proofErr w:type="spellEnd"/>
           </w:p>
         </w:tc>
         <w:tc>
@@ -6544,12 +7079,14 @@
                 <w:rFonts w:asciiTheme="minorHAnsi" w:hAnsiTheme="minorHAnsi" w:cstheme="minorHAnsi"/>
               </w:rPr>
             </w:pPr>
+            <w:proofErr w:type="spellStart"/>
             <w:r>
               <w:rPr>
                 <w:rFonts w:asciiTheme="minorHAnsi" w:hAnsiTheme="minorHAnsi" w:cstheme="minorHAnsi"/>
               </w:rPr>
               <w:t>PrimeSTAR</w:t>
             </w:r>
+            <w:proofErr w:type="spellEnd"/>
             <w:r>
               <w:rPr>
                 <w:rFonts w:asciiTheme="minorHAnsi" w:hAnsiTheme="minorHAnsi" w:cstheme="minorHAnsi"/>

</xml_diff>

<commit_message>
renamed primers here to match the oligos.txt
</commit_message>
<xml_diff>
--- a/Labsheets/Team3ispA_PCR.docx
+++ b/Labsheets/Team3ispA_PCR.docx
@@ -369,6 +369,7 @@
                 <w:szCs w:val="20"/>
               </w:rPr>
             </w:pPr>
+            <w:proofErr w:type="spellStart"/>
             <w:r>
               <w:rPr>
                 <w:rFonts w:asciiTheme="minorHAnsi" w:hAnsiTheme="minorHAnsi" w:cstheme="minorHAnsi"/>
@@ -376,7 +377,17 @@
                 <w:sz w:val="20"/>
                 <w:szCs w:val="20"/>
               </w:rPr>
-              <w:t>sF1</w:t>
+              <w:t>sFispA</w:t>
+            </w:r>
+            <w:proofErr w:type="spellEnd"/>
+            <w:r>
+              <w:rPr>
+                <w:rFonts w:asciiTheme="minorHAnsi" w:hAnsiTheme="minorHAnsi" w:cstheme="minorHAnsi"/>
+                <w:spacing w:val="-5"/>
+                <w:sz w:val="20"/>
+                <w:szCs w:val="20"/>
+              </w:rPr>
+              <w:t>-F</w:t>
             </w:r>
             <w:r>
               <w:rPr>
@@ -507,6 +518,7 @@
                 <w:szCs w:val="20"/>
               </w:rPr>
             </w:pPr>
+            <w:proofErr w:type="spellStart"/>
             <w:r>
               <w:rPr>
                 <w:rFonts w:asciiTheme="minorHAnsi" w:hAnsiTheme="minorHAnsi" w:cstheme="minorHAnsi"/>
@@ -514,7 +526,17 @@
                 <w:sz w:val="20"/>
                 <w:szCs w:val="20"/>
               </w:rPr>
-              <w:t>sF2</w:t>
+              <w:t>sFispA</w:t>
+            </w:r>
+            <w:proofErr w:type="spellEnd"/>
+            <w:r>
+              <w:rPr>
+                <w:rFonts w:asciiTheme="minorHAnsi" w:hAnsiTheme="minorHAnsi" w:cstheme="minorHAnsi"/>
+                <w:spacing w:val="-5"/>
+                <w:sz w:val="20"/>
+                <w:szCs w:val="20"/>
+              </w:rPr>
+              <w:t>-R</w:t>
             </w:r>
             <w:r>
               <w:rPr>
@@ -711,13 +733,23 @@
                 <w:szCs w:val="20"/>
               </w:rPr>
             </w:pPr>
-            <w:r>
-              <w:rPr>
-                <w:rFonts w:asciiTheme="minorHAnsi" w:hAnsiTheme="minorHAnsi" w:cstheme="minorHAnsi"/>
-                <w:sz w:val="20"/>
-                <w:szCs w:val="20"/>
-              </w:rPr>
-              <w:t>yP1</w:t>
+            <w:proofErr w:type="spellStart"/>
+            <w:r>
+              <w:rPr>
+                <w:rFonts w:asciiTheme="minorHAnsi" w:hAnsiTheme="minorHAnsi" w:cstheme="minorHAnsi"/>
+                <w:sz w:val="20"/>
+                <w:szCs w:val="20"/>
+              </w:rPr>
+              <w:t>yPispA</w:t>
+            </w:r>
+            <w:proofErr w:type="spellEnd"/>
+            <w:r>
+              <w:rPr>
+                <w:rFonts w:asciiTheme="minorHAnsi" w:hAnsiTheme="minorHAnsi" w:cstheme="minorHAnsi"/>
+                <w:sz w:val="20"/>
+                <w:szCs w:val="20"/>
+              </w:rPr>
+              <w:t>-F</w:t>
             </w:r>
             <w:r>
               <w:rPr>
@@ -749,13 +781,23 @@
                 <w:szCs w:val="20"/>
               </w:rPr>
             </w:pPr>
-            <w:r>
-              <w:rPr>
-                <w:rFonts w:asciiTheme="minorHAnsi" w:hAnsiTheme="minorHAnsi" w:cstheme="minorHAnsi"/>
-                <w:sz w:val="20"/>
-                <w:szCs w:val="20"/>
-              </w:rPr>
-              <w:t>yP2</w:t>
+            <w:proofErr w:type="spellStart"/>
+            <w:r>
+              <w:rPr>
+                <w:rFonts w:asciiTheme="minorHAnsi" w:hAnsiTheme="minorHAnsi" w:cstheme="minorHAnsi"/>
+                <w:sz w:val="20"/>
+                <w:szCs w:val="20"/>
+              </w:rPr>
+              <w:t>yPispA</w:t>
+            </w:r>
+            <w:proofErr w:type="spellEnd"/>
+            <w:r>
+              <w:rPr>
+                <w:rFonts w:asciiTheme="minorHAnsi" w:hAnsiTheme="minorHAnsi" w:cstheme="minorHAnsi"/>
+                <w:sz w:val="20"/>
+                <w:szCs w:val="20"/>
+              </w:rPr>
+              <w:t>-R</w:t>
             </w:r>
             <w:r>
               <w:rPr>
@@ -825,13 +867,23 @@
                 <w:szCs w:val="20"/>
               </w:rPr>
             </w:pPr>
-            <w:r>
-              <w:rPr>
-                <w:rFonts w:asciiTheme="minorHAnsi" w:hAnsiTheme="minorHAnsi" w:cstheme="minorHAnsi"/>
-                <w:sz w:val="20"/>
-                <w:szCs w:val="20"/>
-              </w:rPr>
-              <w:t>sM1</w:t>
+            <w:proofErr w:type="spellStart"/>
+            <w:r>
+              <w:rPr>
+                <w:rFonts w:asciiTheme="minorHAnsi" w:hAnsiTheme="minorHAnsi" w:cstheme="minorHAnsi"/>
+                <w:sz w:val="20"/>
+                <w:szCs w:val="20"/>
+              </w:rPr>
+              <w:t>sMispA</w:t>
+            </w:r>
+            <w:proofErr w:type="spellEnd"/>
+            <w:r>
+              <w:rPr>
+                <w:rFonts w:asciiTheme="minorHAnsi" w:hAnsiTheme="minorHAnsi" w:cstheme="minorHAnsi"/>
+                <w:sz w:val="20"/>
+                <w:szCs w:val="20"/>
+              </w:rPr>
+              <w:t>-F</w:t>
             </w:r>
             <w:r>
               <w:rPr>
@@ -863,13 +915,23 @@
                 <w:szCs w:val="20"/>
               </w:rPr>
             </w:pPr>
-            <w:r>
-              <w:rPr>
-                <w:rFonts w:asciiTheme="minorHAnsi" w:hAnsiTheme="minorHAnsi" w:cstheme="minorHAnsi"/>
-                <w:sz w:val="20"/>
-                <w:szCs w:val="20"/>
-              </w:rPr>
-              <w:t>sM2</w:t>
+            <w:proofErr w:type="spellStart"/>
+            <w:r>
+              <w:rPr>
+                <w:rFonts w:asciiTheme="minorHAnsi" w:hAnsiTheme="minorHAnsi" w:cstheme="minorHAnsi"/>
+                <w:sz w:val="20"/>
+                <w:szCs w:val="20"/>
+              </w:rPr>
+              <w:t>sMispA</w:t>
+            </w:r>
+            <w:proofErr w:type="spellEnd"/>
+            <w:r>
+              <w:rPr>
+                <w:rFonts w:asciiTheme="minorHAnsi" w:hAnsiTheme="minorHAnsi" w:cstheme="minorHAnsi"/>
+                <w:sz w:val="20"/>
+                <w:szCs w:val="20"/>
+              </w:rPr>
+              <w:t>-R</w:t>
             </w:r>
             <w:r>
               <w:rPr>
@@ -923,13 +985,23 @@
                 <w:szCs w:val="20"/>
               </w:rPr>
             </w:pPr>
-            <w:r>
-              <w:rPr>
-                <w:rFonts w:asciiTheme="minorHAnsi" w:hAnsiTheme="minorHAnsi" w:cstheme="minorHAnsi"/>
-                <w:sz w:val="20"/>
-                <w:szCs w:val="20"/>
-              </w:rPr>
-              <w:t>cB1</w:t>
+            <w:proofErr w:type="spellStart"/>
+            <w:r>
+              <w:rPr>
+                <w:rFonts w:asciiTheme="minorHAnsi" w:hAnsiTheme="minorHAnsi" w:cstheme="minorHAnsi"/>
+                <w:sz w:val="20"/>
+                <w:szCs w:val="20"/>
+              </w:rPr>
+              <w:t>citrispA</w:t>
+            </w:r>
+            <w:proofErr w:type="spellEnd"/>
+            <w:r>
+              <w:rPr>
+                <w:rFonts w:asciiTheme="minorHAnsi" w:hAnsiTheme="minorHAnsi" w:cstheme="minorHAnsi"/>
+                <w:sz w:val="20"/>
+                <w:szCs w:val="20"/>
+              </w:rPr>
+              <w:t>-F</w:t>
             </w:r>
             <w:r>
               <w:rPr>
@@ -961,13 +1033,23 @@
                 <w:szCs w:val="20"/>
               </w:rPr>
             </w:pPr>
-            <w:r>
-              <w:rPr>
-                <w:rFonts w:asciiTheme="minorHAnsi" w:hAnsiTheme="minorHAnsi" w:cstheme="minorHAnsi"/>
-                <w:sz w:val="20"/>
-                <w:szCs w:val="20"/>
-              </w:rPr>
-              <w:t>cB2</w:t>
+            <w:proofErr w:type="spellStart"/>
+            <w:r>
+              <w:rPr>
+                <w:rFonts w:asciiTheme="minorHAnsi" w:hAnsiTheme="minorHAnsi" w:cstheme="minorHAnsi"/>
+                <w:sz w:val="20"/>
+                <w:szCs w:val="20"/>
+              </w:rPr>
+              <w:t>citrispA</w:t>
+            </w:r>
+            <w:proofErr w:type="spellEnd"/>
+            <w:r>
+              <w:rPr>
+                <w:rFonts w:asciiTheme="minorHAnsi" w:hAnsiTheme="minorHAnsi" w:cstheme="minorHAnsi"/>
+                <w:sz w:val="20"/>
+                <w:szCs w:val="20"/>
+              </w:rPr>
+              <w:t>-R</w:t>
             </w:r>
             <w:r>
               <w:rPr>
@@ -1037,21 +1119,23 @@
                 <w:szCs w:val="20"/>
               </w:rPr>
             </w:pPr>
-            <w:r>
-              <w:rPr>
-                <w:rFonts w:asciiTheme="minorHAnsi" w:hAnsiTheme="minorHAnsi" w:cstheme="minorHAnsi"/>
-                <w:sz w:val="20"/>
-                <w:szCs w:val="20"/>
-              </w:rPr>
-              <w:t>pA</w:t>
-            </w:r>
-            <w:r>
-              <w:rPr>
-                <w:rFonts w:asciiTheme="minorHAnsi" w:hAnsiTheme="minorHAnsi" w:cstheme="minorHAnsi"/>
-                <w:sz w:val="20"/>
-                <w:szCs w:val="20"/>
-              </w:rPr>
-              <w:t>1</w:t>
+            <w:proofErr w:type="spellStart"/>
+            <w:r>
+              <w:rPr>
+                <w:rFonts w:asciiTheme="minorHAnsi" w:hAnsiTheme="minorHAnsi" w:cstheme="minorHAnsi"/>
+                <w:sz w:val="20"/>
+                <w:szCs w:val="20"/>
+              </w:rPr>
+              <w:t>pAispA</w:t>
+            </w:r>
+            <w:proofErr w:type="spellEnd"/>
+            <w:r>
+              <w:rPr>
+                <w:rFonts w:asciiTheme="minorHAnsi" w:hAnsiTheme="minorHAnsi" w:cstheme="minorHAnsi"/>
+                <w:sz w:val="20"/>
+                <w:szCs w:val="20"/>
+              </w:rPr>
+              <w:t>-F</w:t>
             </w:r>
             <w:r>
               <w:rPr>
@@ -1083,21 +1167,23 @@
                 <w:szCs w:val="20"/>
               </w:rPr>
             </w:pPr>
-            <w:r>
-              <w:rPr>
-                <w:rFonts w:asciiTheme="minorHAnsi" w:hAnsiTheme="minorHAnsi" w:cstheme="minorHAnsi"/>
-                <w:sz w:val="20"/>
-                <w:szCs w:val="20"/>
-              </w:rPr>
-              <w:t>pA</w:t>
-            </w:r>
-            <w:r>
-              <w:rPr>
-                <w:rFonts w:asciiTheme="minorHAnsi" w:hAnsiTheme="minorHAnsi" w:cstheme="minorHAnsi"/>
-                <w:sz w:val="20"/>
-                <w:szCs w:val="20"/>
-              </w:rPr>
-              <w:t>2</w:t>
+            <w:proofErr w:type="spellStart"/>
+            <w:r>
+              <w:rPr>
+                <w:rFonts w:asciiTheme="minorHAnsi" w:hAnsiTheme="minorHAnsi" w:cstheme="minorHAnsi"/>
+                <w:sz w:val="20"/>
+                <w:szCs w:val="20"/>
+              </w:rPr>
+              <w:t>pAispA</w:t>
+            </w:r>
+            <w:proofErr w:type="spellEnd"/>
+            <w:r>
+              <w:rPr>
+                <w:rFonts w:asciiTheme="minorHAnsi" w:hAnsiTheme="minorHAnsi" w:cstheme="minorHAnsi"/>
+                <w:sz w:val="20"/>
+                <w:szCs w:val="20"/>
+              </w:rPr>
+              <w:t>-R</w:t>
             </w:r>
             <w:r>
               <w:rPr>
@@ -2685,6 +2771,7 @@
                 <w:szCs w:val="20"/>
               </w:rPr>
             </w:pPr>
+            <w:proofErr w:type="spellStart"/>
             <w:r>
               <w:rPr>
                 <w:rFonts w:asciiTheme="minorHAnsi" w:hAnsiTheme="minorHAnsi" w:cstheme="minorHAnsi"/>
@@ -2692,8 +2779,9 @@
                 <w:sz w:val="20"/>
                 <w:szCs w:val="20"/>
               </w:rPr>
-              <w:t>sF1</w:t>
-            </w:r>
+              <w:t>sFispA</w:t>
+            </w:r>
+            <w:proofErr w:type="spellEnd"/>
             <w:r>
               <w:rPr>
                 <w:rFonts w:asciiTheme="minorHAnsi" w:hAnsiTheme="minorHAnsi" w:cstheme="minorHAnsi"/>
@@ -2701,6 +2789,15 @@
                 <w:sz w:val="20"/>
                 <w:szCs w:val="20"/>
               </w:rPr>
+              <w:t>-F</w:t>
+            </w:r>
+            <w:r>
+              <w:rPr>
+                <w:rFonts w:asciiTheme="minorHAnsi" w:hAnsiTheme="minorHAnsi" w:cstheme="minorHAnsi"/>
+                <w:spacing w:val="-5"/>
+                <w:sz w:val="20"/>
+                <w:szCs w:val="20"/>
+              </w:rPr>
               <w:t xml:space="preserve"> </w:t>
             </w:r>
             <w:proofErr w:type="spellStart"/>
@@ -2708,6 +2805,102 @@
               <w:rPr>
                 <w:rFonts w:asciiTheme="minorHAnsi" w:hAnsiTheme="minorHAnsi" w:cstheme="minorHAnsi"/>
                 <w:spacing w:val="-5"/>
+                <w:sz w:val="20"/>
+                <w:szCs w:val="20"/>
+              </w:rPr>
+              <w:t>dil</w:t>
+            </w:r>
+            <w:proofErr w:type="spellEnd"/>
+            <w:r>
+              <w:rPr>
+                <w:rFonts w:asciiTheme="minorHAnsi" w:hAnsiTheme="minorHAnsi" w:cstheme="minorHAnsi"/>
+                <w:spacing w:val="-5"/>
+                <w:sz w:val="20"/>
+                <w:szCs w:val="20"/>
+              </w:rPr>
+              <w:t xml:space="preserve"> </w:t>
+            </w:r>
+            <w:proofErr w:type="spellStart"/>
+            <w:r>
+              <w:rPr>
+                <w:rFonts w:asciiTheme="minorHAnsi" w:hAnsiTheme="minorHAnsi" w:cstheme="minorHAnsi"/>
+                <w:spacing w:val="-5"/>
+                <w:sz w:val="20"/>
+                <w:szCs w:val="20"/>
+              </w:rPr>
+              <w:t>yPispA</w:t>
+            </w:r>
+            <w:proofErr w:type="spellEnd"/>
+            <w:r>
+              <w:rPr>
+                <w:rFonts w:asciiTheme="minorHAnsi" w:hAnsiTheme="minorHAnsi" w:cstheme="minorHAnsi"/>
+                <w:spacing w:val="-5"/>
+                <w:sz w:val="20"/>
+                <w:szCs w:val="20"/>
+              </w:rPr>
+              <w:t xml:space="preserve">-F </w:t>
+            </w:r>
+            <w:proofErr w:type="spellStart"/>
+            <w:r>
+              <w:rPr>
+                <w:rFonts w:asciiTheme="minorHAnsi" w:hAnsiTheme="minorHAnsi" w:cstheme="minorHAnsi"/>
+                <w:spacing w:val="-5"/>
+                <w:sz w:val="20"/>
+                <w:szCs w:val="20"/>
+              </w:rPr>
+              <w:t>dil</w:t>
+            </w:r>
+            <w:proofErr w:type="spellEnd"/>
+          </w:p>
+          <w:p>
+            <w:pPr>
+              <w:pStyle w:val="TableParagraph"/>
+              <w:spacing w:before="0" w:line="276" w:lineRule="auto"/>
+              <w:ind w:left="50"/>
+              <w:rPr>
+                <w:rFonts w:asciiTheme="minorHAnsi" w:hAnsiTheme="minorHAnsi" w:cstheme="minorHAnsi"/>
+                <w:sz w:val="20"/>
+                <w:szCs w:val="20"/>
+              </w:rPr>
+            </w:pPr>
+            <w:r>
+              <w:rPr>
+                <w:rFonts w:asciiTheme="minorHAnsi" w:hAnsiTheme="minorHAnsi" w:cstheme="minorHAnsi"/>
+                <w:sz w:val="20"/>
+                <w:szCs w:val="20"/>
+              </w:rPr>
+              <w:t xml:space="preserve">      </w:t>
+            </w:r>
+            <w:proofErr w:type="spellStart"/>
+            <w:r>
+              <w:rPr>
+                <w:rFonts w:asciiTheme="minorHAnsi" w:hAnsiTheme="minorHAnsi" w:cstheme="minorHAnsi"/>
+                <w:sz w:val="20"/>
+                <w:szCs w:val="20"/>
+              </w:rPr>
+              <w:t>sMispA</w:t>
+            </w:r>
+            <w:proofErr w:type="spellEnd"/>
+            <w:r>
+              <w:rPr>
+                <w:rFonts w:asciiTheme="minorHAnsi" w:hAnsiTheme="minorHAnsi" w:cstheme="minorHAnsi"/>
+                <w:sz w:val="20"/>
+                <w:szCs w:val="20"/>
+              </w:rPr>
+              <w:t>-F</w:t>
+            </w:r>
+            <w:r>
+              <w:rPr>
+                <w:rFonts w:asciiTheme="minorHAnsi" w:hAnsiTheme="minorHAnsi" w:cstheme="minorHAnsi"/>
+                <w:sz w:val="20"/>
+                <w:szCs w:val="20"/>
+              </w:rPr>
+              <w:t xml:space="preserve"> </w:t>
+            </w:r>
+            <w:proofErr w:type="spellStart"/>
+            <w:r>
+              <w:rPr>
+                <w:rFonts w:asciiTheme="minorHAnsi" w:hAnsiTheme="minorHAnsi" w:cstheme="minorHAnsi"/>
                 <w:sz w:val="20"/>
                 <w:szCs w:val="20"/>
               </w:rPr>
@@ -2727,6 +2920,7 @@
                 <w:szCs w:val="20"/>
               </w:rPr>
             </w:pPr>
+            <w:proofErr w:type="spellStart"/>
             <w:r>
               <w:rPr>
                 <w:rFonts w:asciiTheme="minorHAnsi" w:hAnsiTheme="minorHAnsi" w:cstheme="minorHAnsi"/>
@@ -2734,8 +2928,9 @@
                 <w:sz w:val="20"/>
                 <w:szCs w:val="20"/>
               </w:rPr>
-              <w:t>yP1</w:t>
-            </w:r>
+              <w:t>citrispA</w:t>
+            </w:r>
+            <w:proofErr w:type="spellEnd"/>
             <w:r>
               <w:rPr>
                 <w:rFonts w:asciiTheme="minorHAnsi" w:hAnsiTheme="minorHAnsi" w:cstheme="minorHAnsi"/>
@@ -2743,13 +2938,68 @@
                 <w:sz w:val="20"/>
                 <w:szCs w:val="20"/>
               </w:rPr>
+              <w:t xml:space="preserve">-F </w:t>
+            </w:r>
+            <w:proofErr w:type="spellStart"/>
+            <w:r>
+              <w:rPr>
+                <w:rFonts w:asciiTheme="minorHAnsi" w:hAnsiTheme="minorHAnsi" w:cstheme="minorHAnsi"/>
+                <w:spacing w:val="-5"/>
+                <w:sz w:val="20"/>
+                <w:szCs w:val="20"/>
+              </w:rPr>
+              <w:t>dil</w:t>
+            </w:r>
+            <w:proofErr w:type="spellEnd"/>
+          </w:p>
+          <w:p>
+            <w:pPr>
+              <w:pStyle w:val="TableParagraph"/>
+              <w:spacing w:before="0" w:line="276" w:lineRule="auto"/>
+              <w:rPr>
+                <w:rFonts w:asciiTheme="minorHAnsi" w:hAnsiTheme="minorHAnsi" w:cstheme="minorHAnsi"/>
+                <w:sz w:val="20"/>
+                <w:szCs w:val="20"/>
+              </w:rPr>
+            </w:pPr>
+            <w:r>
+              <w:rPr>
+                <w:rFonts w:asciiTheme="minorHAnsi" w:hAnsiTheme="minorHAnsi" w:cstheme="minorHAnsi"/>
+                <w:sz w:val="20"/>
+                <w:szCs w:val="20"/>
+              </w:rPr>
+              <w:t xml:space="preserve">       </w:t>
+            </w:r>
+            <w:proofErr w:type="spellStart"/>
+            <w:r>
+              <w:rPr>
+                <w:rFonts w:asciiTheme="minorHAnsi" w:hAnsiTheme="minorHAnsi" w:cstheme="minorHAnsi"/>
+                <w:sz w:val="20"/>
+                <w:szCs w:val="20"/>
+              </w:rPr>
+              <w:t>pAispA</w:t>
+            </w:r>
+            <w:proofErr w:type="spellEnd"/>
+            <w:r>
+              <w:rPr>
+                <w:rFonts w:asciiTheme="minorHAnsi" w:hAnsiTheme="minorHAnsi" w:cstheme="minorHAnsi"/>
+                <w:sz w:val="20"/>
+                <w:szCs w:val="20"/>
+              </w:rPr>
+              <w:t>-F</w:t>
+            </w:r>
+            <w:r>
+              <w:rPr>
+                <w:rFonts w:asciiTheme="minorHAnsi" w:hAnsiTheme="minorHAnsi" w:cstheme="minorHAnsi"/>
+                <w:sz w:val="20"/>
+                <w:szCs w:val="20"/>
+              </w:rPr>
               <w:t xml:space="preserve"> </w:t>
             </w:r>
             <w:proofErr w:type="spellStart"/>
             <w:r>
               <w:rPr>
                 <w:rFonts w:asciiTheme="minorHAnsi" w:hAnsiTheme="minorHAnsi" w:cstheme="minorHAnsi"/>
-                <w:spacing w:val="-5"/>
                 <w:sz w:val="20"/>
                 <w:szCs w:val="20"/>
               </w:rPr>
@@ -2764,131 +3014,10 @@
               <w:ind w:left="342"/>
               <w:rPr>
                 <w:rFonts w:asciiTheme="minorHAnsi" w:hAnsiTheme="minorHAnsi" w:cstheme="minorHAnsi"/>
-                <w:spacing w:val="-5"/>
-                <w:sz w:val="20"/>
-                <w:szCs w:val="20"/>
-              </w:rPr>
-            </w:pPr>
-            <w:r>
-              <w:rPr>
-                <w:rFonts w:asciiTheme="minorHAnsi" w:hAnsiTheme="minorHAnsi" w:cstheme="minorHAnsi"/>
-                <w:spacing w:val="-5"/>
-                <w:sz w:val="20"/>
-                <w:szCs w:val="20"/>
-              </w:rPr>
-              <w:t>sM1</w:t>
-            </w:r>
-            <w:r>
-              <w:rPr>
-                <w:rFonts w:asciiTheme="minorHAnsi" w:hAnsiTheme="minorHAnsi" w:cstheme="minorHAnsi"/>
-                <w:spacing w:val="-5"/>
-                <w:sz w:val="20"/>
-                <w:szCs w:val="20"/>
-              </w:rPr>
-              <w:t xml:space="preserve"> </w:t>
-            </w:r>
-            <w:proofErr w:type="spellStart"/>
-            <w:r>
-              <w:rPr>
-                <w:rFonts w:asciiTheme="minorHAnsi" w:hAnsiTheme="minorHAnsi" w:cstheme="minorHAnsi"/>
-                <w:spacing w:val="-5"/>
-                <w:sz w:val="20"/>
-                <w:szCs w:val="20"/>
-              </w:rPr>
-              <w:t>dil</w:t>
-            </w:r>
-            <w:proofErr w:type="spellEnd"/>
-          </w:p>
-          <w:p>
-            <w:pPr>
-              <w:pStyle w:val="TableParagraph"/>
-              <w:spacing w:line="276" w:lineRule="auto"/>
-              <w:ind w:left="342"/>
-              <w:rPr>
-                <w:rFonts w:asciiTheme="minorHAnsi" w:hAnsiTheme="minorHAnsi" w:cstheme="minorHAnsi"/>
-                <w:spacing w:val="-5"/>
-                <w:sz w:val="20"/>
-                <w:szCs w:val="20"/>
-              </w:rPr>
-            </w:pPr>
-            <w:r>
-              <w:rPr>
-                <w:rFonts w:asciiTheme="minorHAnsi" w:hAnsiTheme="minorHAnsi" w:cstheme="minorHAnsi"/>
-                <w:spacing w:val="-5"/>
-                <w:sz w:val="20"/>
-                <w:szCs w:val="20"/>
-              </w:rPr>
-              <w:t>cB1</w:t>
-            </w:r>
-            <w:r>
-              <w:rPr>
-                <w:rFonts w:asciiTheme="minorHAnsi" w:hAnsiTheme="minorHAnsi" w:cstheme="minorHAnsi"/>
-                <w:spacing w:val="-5"/>
-                <w:sz w:val="20"/>
-                <w:szCs w:val="20"/>
-              </w:rPr>
-              <w:t xml:space="preserve"> </w:t>
-            </w:r>
-            <w:proofErr w:type="spellStart"/>
-            <w:r>
-              <w:rPr>
-                <w:rFonts w:asciiTheme="minorHAnsi" w:hAnsiTheme="minorHAnsi" w:cstheme="minorHAnsi"/>
-                <w:spacing w:val="-5"/>
-                <w:sz w:val="20"/>
-                <w:szCs w:val="20"/>
-              </w:rPr>
-              <w:t>dil</w:t>
-            </w:r>
-            <w:proofErr w:type="spellEnd"/>
-          </w:p>
-          <w:p>
-            <w:pPr>
-              <w:pStyle w:val="TableParagraph"/>
-              <w:spacing w:line="276" w:lineRule="auto"/>
-              <w:ind w:left="342"/>
-              <w:rPr>
-                <w:rFonts w:asciiTheme="minorHAnsi" w:hAnsiTheme="minorHAnsi" w:cstheme="minorHAnsi"/>
-                <w:sz w:val="20"/>
-                <w:szCs w:val="20"/>
-              </w:rPr>
-            </w:pPr>
-            <w:r>
-              <w:rPr>
-                <w:rFonts w:asciiTheme="minorHAnsi" w:hAnsiTheme="minorHAnsi" w:cstheme="minorHAnsi"/>
-                <w:sz w:val="20"/>
-                <w:szCs w:val="20"/>
-              </w:rPr>
-              <w:t>pA</w:t>
-            </w:r>
-            <w:r>
-              <w:rPr>
-                <w:rFonts w:asciiTheme="minorHAnsi" w:hAnsiTheme="minorHAnsi" w:cstheme="minorHAnsi"/>
-                <w:spacing w:val="-5"/>
-                <w:sz w:val="20"/>
-                <w:szCs w:val="20"/>
-              </w:rPr>
-              <w:t>1</w:t>
-            </w:r>
-            <w:r>
-              <w:rPr>
-                <w:rFonts w:asciiTheme="minorHAnsi" w:hAnsiTheme="minorHAnsi" w:cstheme="minorHAnsi"/>
-                <w:spacing w:val="-5"/>
-                <w:sz w:val="20"/>
-                <w:szCs w:val="20"/>
-              </w:rPr>
-              <w:t xml:space="preserve"> </w:t>
-            </w:r>
-            <w:proofErr w:type="spellStart"/>
-            <w:r>
-              <w:rPr>
-                <w:rFonts w:asciiTheme="minorHAnsi" w:hAnsiTheme="minorHAnsi" w:cstheme="minorHAnsi"/>
-                <w:spacing w:val="-5"/>
-                <w:sz w:val="20"/>
-                <w:szCs w:val="20"/>
-              </w:rPr>
-              <w:t>dil</w:t>
-            </w:r>
-            <w:proofErr w:type="spellEnd"/>
+                <w:sz w:val="20"/>
+                <w:szCs w:val="20"/>
+              </w:rPr>
+            </w:pPr>
           </w:p>
         </w:tc>
         <w:tc>
@@ -2898,219 +3027,257 @@
           <w:p>
             <w:pPr>
               <w:pStyle w:val="TableParagraph"/>
+              <w:spacing w:before="0" w:line="276" w:lineRule="auto"/>
+              <w:ind w:left="50"/>
+              <w:rPr>
+                <w:rFonts w:asciiTheme="minorHAnsi" w:hAnsiTheme="minorHAnsi" w:cstheme="minorHAnsi"/>
+                <w:sz w:val="20"/>
+                <w:szCs w:val="20"/>
+              </w:rPr>
+            </w:pPr>
+            <w:proofErr w:type="spellStart"/>
+            <w:r>
+              <w:rPr>
+                <w:rFonts w:asciiTheme="minorHAnsi" w:hAnsiTheme="minorHAnsi" w:cstheme="minorHAnsi"/>
+                <w:spacing w:val="-5"/>
+                <w:sz w:val="20"/>
+                <w:szCs w:val="20"/>
+              </w:rPr>
+              <w:t>sFispA</w:t>
+            </w:r>
+            <w:proofErr w:type="spellEnd"/>
+            <w:r>
+              <w:rPr>
+                <w:rFonts w:asciiTheme="minorHAnsi" w:hAnsiTheme="minorHAnsi" w:cstheme="minorHAnsi"/>
+                <w:spacing w:val="-5"/>
+                <w:sz w:val="20"/>
+                <w:szCs w:val="20"/>
+              </w:rPr>
+              <w:t xml:space="preserve">-R </w:t>
+            </w:r>
+            <w:proofErr w:type="spellStart"/>
+            <w:r>
+              <w:rPr>
+                <w:rFonts w:asciiTheme="minorHAnsi" w:hAnsiTheme="minorHAnsi" w:cstheme="minorHAnsi"/>
+                <w:spacing w:val="-5"/>
+                <w:sz w:val="20"/>
+                <w:szCs w:val="20"/>
+              </w:rPr>
+              <w:t>dil</w:t>
+            </w:r>
+            <w:proofErr w:type="spellEnd"/>
+            <w:r>
+              <w:rPr>
+                <w:rFonts w:asciiTheme="minorHAnsi" w:hAnsiTheme="minorHAnsi" w:cstheme="minorHAnsi"/>
+                <w:spacing w:val="-5"/>
+                <w:sz w:val="20"/>
+                <w:szCs w:val="20"/>
+              </w:rPr>
+              <w:t xml:space="preserve"> </w:t>
+            </w:r>
+            <w:r>
+              <w:rPr>
+                <w:rFonts w:asciiTheme="minorHAnsi" w:hAnsiTheme="minorHAnsi" w:cstheme="minorHAnsi"/>
+                <w:spacing w:val="-5"/>
+                <w:sz w:val="20"/>
+                <w:szCs w:val="20"/>
+              </w:rPr>
+              <w:br/>
+            </w:r>
+            <w:proofErr w:type="spellStart"/>
+            <w:r>
+              <w:rPr>
+                <w:rFonts w:asciiTheme="minorHAnsi" w:hAnsiTheme="minorHAnsi" w:cstheme="minorHAnsi"/>
+                <w:sz w:val="20"/>
+                <w:szCs w:val="20"/>
+              </w:rPr>
+              <w:t>yPispA</w:t>
+            </w:r>
+            <w:proofErr w:type="spellEnd"/>
+            <w:r>
+              <w:rPr>
+                <w:rFonts w:asciiTheme="minorHAnsi" w:hAnsiTheme="minorHAnsi" w:cstheme="minorHAnsi"/>
+                <w:sz w:val="20"/>
+                <w:szCs w:val="20"/>
+              </w:rPr>
+              <w:t>-R</w:t>
+            </w:r>
+            <w:r>
+              <w:rPr>
+                <w:rFonts w:asciiTheme="minorHAnsi" w:hAnsiTheme="minorHAnsi" w:cstheme="minorHAnsi"/>
+                <w:sz w:val="20"/>
+                <w:szCs w:val="20"/>
+              </w:rPr>
+              <w:t xml:space="preserve"> </w:t>
+            </w:r>
+            <w:proofErr w:type="spellStart"/>
+            <w:r>
+              <w:rPr>
+                <w:rFonts w:asciiTheme="minorHAnsi" w:hAnsiTheme="minorHAnsi" w:cstheme="minorHAnsi"/>
+                <w:sz w:val="20"/>
+                <w:szCs w:val="20"/>
+              </w:rPr>
+              <w:t>dil</w:t>
+            </w:r>
+            <w:proofErr w:type="spellEnd"/>
+          </w:p>
+          <w:p>
+            <w:pPr>
+              <w:pStyle w:val="TableParagraph"/>
+              <w:spacing w:before="0" w:line="276" w:lineRule="auto"/>
+              <w:ind w:left="50"/>
+              <w:rPr>
+                <w:rFonts w:asciiTheme="minorHAnsi" w:hAnsiTheme="minorHAnsi" w:cstheme="minorHAnsi"/>
+                <w:sz w:val="20"/>
+                <w:szCs w:val="20"/>
+              </w:rPr>
+            </w:pPr>
+            <w:proofErr w:type="spellStart"/>
+            <w:r>
+              <w:rPr>
+                <w:rFonts w:asciiTheme="minorHAnsi" w:hAnsiTheme="minorHAnsi" w:cstheme="minorHAnsi"/>
+                <w:sz w:val="20"/>
+                <w:szCs w:val="20"/>
+              </w:rPr>
+              <w:t>sMispA</w:t>
+            </w:r>
+            <w:proofErr w:type="spellEnd"/>
+            <w:r>
+              <w:rPr>
+                <w:rFonts w:asciiTheme="minorHAnsi" w:hAnsiTheme="minorHAnsi" w:cstheme="minorHAnsi"/>
+                <w:sz w:val="20"/>
+                <w:szCs w:val="20"/>
+              </w:rPr>
+              <w:t>-R</w:t>
+            </w:r>
+            <w:r>
+              <w:rPr>
+                <w:rFonts w:asciiTheme="minorHAnsi" w:hAnsiTheme="minorHAnsi" w:cstheme="minorHAnsi"/>
+                <w:sz w:val="20"/>
+                <w:szCs w:val="20"/>
+              </w:rPr>
+              <w:t xml:space="preserve"> </w:t>
+            </w:r>
+            <w:proofErr w:type="spellStart"/>
+            <w:r>
+              <w:rPr>
+                <w:rFonts w:asciiTheme="minorHAnsi" w:hAnsiTheme="minorHAnsi" w:cstheme="minorHAnsi"/>
+                <w:sz w:val="20"/>
+                <w:szCs w:val="20"/>
+              </w:rPr>
+              <w:t>dil</w:t>
+            </w:r>
+            <w:proofErr w:type="spellEnd"/>
+          </w:p>
+          <w:p>
+            <w:pPr>
+              <w:pStyle w:val="TableParagraph"/>
+              <w:spacing w:line="276" w:lineRule="auto"/>
+              <w:rPr>
+                <w:rFonts w:asciiTheme="minorHAnsi" w:hAnsiTheme="minorHAnsi" w:cstheme="minorHAnsi"/>
+                <w:spacing w:val="-5"/>
+                <w:sz w:val="20"/>
+                <w:szCs w:val="20"/>
+              </w:rPr>
+            </w:pPr>
+            <w:proofErr w:type="spellStart"/>
+            <w:r>
+              <w:rPr>
+                <w:rFonts w:asciiTheme="minorHAnsi" w:hAnsiTheme="minorHAnsi" w:cstheme="minorHAnsi"/>
+                <w:sz w:val="20"/>
+                <w:szCs w:val="20"/>
+              </w:rPr>
+              <w:t>citrispA</w:t>
+            </w:r>
+            <w:proofErr w:type="spellEnd"/>
+            <w:r>
+              <w:rPr>
+                <w:rFonts w:asciiTheme="minorHAnsi" w:hAnsiTheme="minorHAnsi" w:cstheme="minorHAnsi"/>
+                <w:sz w:val="20"/>
+                <w:szCs w:val="20"/>
+              </w:rPr>
+              <w:t>-R</w:t>
+            </w:r>
+            <w:r>
+              <w:rPr>
+                <w:rFonts w:asciiTheme="minorHAnsi" w:hAnsiTheme="minorHAnsi" w:cstheme="minorHAnsi"/>
+                <w:spacing w:val="-5"/>
+                <w:sz w:val="20"/>
+                <w:szCs w:val="20"/>
+              </w:rPr>
+              <w:t xml:space="preserve"> </w:t>
+            </w:r>
+            <w:proofErr w:type="spellStart"/>
+            <w:r>
+              <w:rPr>
+                <w:rFonts w:asciiTheme="minorHAnsi" w:hAnsiTheme="minorHAnsi" w:cstheme="minorHAnsi"/>
+                <w:spacing w:val="-5"/>
+                <w:sz w:val="20"/>
+                <w:szCs w:val="20"/>
+              </w:rPr>
+              <w:t>dil</w:t>
+            </w:r>
+            <w:proofErr w:type="spellEnd"/>
+          </w:p>
+          <w:p>
+            <w:pPr>
+              <w:pStyle w:val="TableParagraph"/>
+              <w:spacing w:before="0" w:line="276" w:lineRule="auto"/>
+              <w:ind w:left="50"/>
+              <w:rPr>
+                <w:rFonts w:asciiTheme="minorHAnsi" w:hAnsiTheme="minorHAnsi" w:cstheme="minorHAnsi"/>
+                <w:sz w:val="20"/>
+                <w:szCs w:val="20"/>
+              </w:rPr>
+            </w:pPr>
+            <w:proofErr w:type="spellStart"/>
+            <w:r>
+              <w:rPr>
+                <w:rFonts w:asciiTheme="minorHAnsi" w:hAnsiTheme="minorHAnsi" w:cstheme="minorHAnsi"/>
+                <w:sz w:val="20"/>
+                <w:szCs w:val="20"/>
+              </w:rPr>
+              <w:t>pAispA</w:t>
+            </w:r>
+            <w:proofErr w:type="spellEnd"/>
+            <w:r>
+              <w:rPr>
+                <w:rFonts w:asciiTheme="minorHAnsi" w:hAnsiTheme="minorHAnsi" w:cstheme="minorHAnsi"/>
+                <w:sz w:val="20"/>
+                <w:szCs w:val="20"/>
+              </w:rPr>
+              <w:t>-R</w:t>
+            </w:r>
+            <w:r>
+              <w:rPr>
+                <w:rFonts w:asciiTheme="minorHAnsi" w:hAnsiTheme="minorHAnsi" w:cstheme="minorHAnsi"/>
+                <w:sz w:val="20"/>
+                <w:szCs w:val="20"/>
+              </w:rPr>
+              <w:t xml:space="preserve"> </w:t>
+            </w:r>
+            <w:proofErr w:type="spellStart"/>
+            <w:r>
+              <w:rPr>
+                <w:rFonts w:asciiTheme="minorHAnsi" w:hAnsiTheme="minorHAnsi" w:cstheme="minorHAnsi"/>
+                <w:sz w:val="20"/>
+                <w:szCs w:val="20"/>
+              </w:rPr>
+              <w:t>dil</w:t>
+            </w:r>
+            <w:proofErr w:type="spellEnd"/>
+          </w:p>
+          <w:p>
+            <w:pPr>
+              <w:pStyle w:val="TableParagraph"/>
               <w:spacing w:line="276" w:lineRule="auto"/>
               <w:ind w:left="196"/>
               <w:rPr>
                 <w:rFonts w:asciiTheme="minorHAnsi" w:hAnsiTheme="minorHAnsi" w:cstheme="minorHAnsi"/>
-                <w:spacing w:val="-5"/>
-                <w:sz w:val="20"/>
-                <w:szCs w:val="20"/>
-              </w:rPr>
-            </w:pPr>
-            <w:r>
-              <w:rPr>
-                <w:rFonts w:asciiTheme="minorHAnsi" w:hAnsiTheme="minorHAnsi" w:cstheme="minorHAnsi"/>
-                <w:spacing w:val="-5"/>
-                <w:sz w:val="20"/>
-                <w:szCs w:val="20"/>
-              </w:rPr>
-              <w:t>sF2</w:t>
-            </w:r>
-            <w:r>
-              <w:rPr>
-                <w:rFonts w:asciiTheme="minorHAnsi" w:hAnsiTheme="minorHAnsi" w:cstheme="minorHAnsi"/>
-                <w:spacing w:val="-5"/>
-                <w:sz w:val="20"/>
-                <w:szCs w:val="20"/>
-              </w:rPr>
-              <w:t xml:space="preserve"> </w:t>
-            </w:r>
-            <w:proofErr w:type="spellStart"/>
-            <w:r>
-              <w:rPr>
-                <w:rFonts w:asciiTheme="minorHAnsi" w:hAnsiTheme="minorHAnsi" w:cstheme="minorHAnsi"/>
-                <w:spacing w:val="-5"/>
-                <w:sz w:val="20"/>
-                <w:szCs w:val="20"/>
-              </w:rPr>
-              <w:t>dil</w:t>
-            </w:r>
-            <w:proofErr w:type="spellEnd"/>
-          </w:p>
-          <w:p>
-            <w:pPr>
-              <w:pStyle w:val="TableParagraph"/>
-              <w:spacing w:line="276" w:lineRule="auto"/>
-              <w:ind w:left="196"/>
-              <w:rPr>
-                <w:rFonts w:asciiTheme="minorHAnsi" w:hAnsiTheme="minorHAnsi" w:cstheme="minorHAnsi"/>
-                <w:spacing w:val="-5"/>
-                <w:sz w:val="20"/>
-                <w:szCs w:val="20"/>
-              </w:rPr>
-            </w:pPr>
-            <w:r>
-              <w:rPr>
-                <w:rFonts w:asciiTheme="minorHAnsi" w:hAnsiTheme="minorHAnsi" w:cstheme="minorHAnsi"/>
-                <w:spacing w:val="-5"/>
-                <w:sz w:val="20"/>
-                <w:szCs w:val="20"/>
-              </w:rPr>
-              <w:t>yP2</w:t>
-            </w:r>
-            <w:r>
-              <w:rPr>
-                <w:rFonts w:asciiTheme="minorHAnsi" w:hAnsiTheme="minorHAnsi" w:cstheme="minorHAnsi"/>
-                <w:spacing w:val="-5"/>
-                <w:sz w:val="20"/>
-                <w:szCs w:val="20"/>
-              </w:rPr>
-              <w:t xml:space="preserve"> </w:t>
-            </w:r>
-            <w:proofErr w:type="spellStart"/>
-            <w:r>
-              <w:rPr>
-                <w:rFonts w:asciiTheme="minorHAnsi" w:hAnsiTheme="minorHAnsi" w:cstheme="minorHAnsi"/>
-                <w:spacing w:val="-5"/>
-                <w:sz w:val="20"/>
-                <w:szCs w:val="20"/>
-              </w:rPr>
-              <w:t>dil</w:t>
-            </w:r>
-            <w:proofErr w:type="spellEnd"/>
-          </w:p>
-          <w:p>
-            <w:pPr>
-              <w:pStyle w:val="TableParagraph"/>
-              <w:spacing w:line="276" w:lineRule="auto"/>
-              <w:ind w:left="196"/>
-              <w:rPr>
-                <w:rFonts w:asciiTheme="minorHAnsi" w:hAnsiTheme="minorHAnsi" w:cstheme="minorHAnsi"/>
-                <w:spacing w:val="-5"/>
-                <w:sz w:val="20"/>
-                <w:szCs w:val="20"/>
-              </w:rPr>
-            </w:pPr>
-            <w:r>
-              <w:rPr>
-                <w:rFonts w:asciiTheme="minorHAnsi" w:hAnsiTheme="minorHAnsi" w:cstheme="minorHAnsi"/>
-                <w:spacing w:val="-5"/>
-                <w:sz w:val="20"/>
-                <w:szCs w:val="20"/>
-              </w:rPr>
-              <w:t>sM2</w:t>
-            </w:r>
-            <w:r>
-              <w:rPr>
-                <w:rFonts w:asciiTheme="minorHAnsi" w:hAnsiTheme="minorHAnsi" w:cstheme="minorHAnsi"/>
-                <w:spacing w:val="-5"/>
-                <w:sz w:val="20"/>
-                <w:szCs w:val="20"/>
-              </w:rPr>
-              <w:t xml:space="preserve"> </w:t>
-            </w:r>
-            <w:proofErr w:type="spellStart"/>
-            <w:r>
-              <w:rPr>
-                <w:rFonts w:asciiTheme="minorHAnsi" w:hAnsiTheme="minorHAnsi" w:cstheme="minorHAnsi"/>
-                <w:spacing w:val="-5"/>
-                <w:sz w:val="20"/>
-                <w:szCs w:val="20"/>
-              </w:rPr>
-              <w:t>dil</w:t>
-            </w:r>
-            <w:proofErr w:type="spellEnd"/>
-          </w:p>
-          <w:p>
-            <w:pPr>
-              <w:pStyle w:val="TableParagraph"/>
-              <w:spacing w:line="276" w:lineRule="auto"/>
-              <w:ind w:left="196"/>
-              <w:rPr>
-                <w:rFonts w:asciiTheme="minorHAnsi" w:hAnsiTheme="minorHAnsi" w:cstheme="minorHAnsi"/>
-                <w:spacing w:val="-5"/>
-                <w:sz w:val="20"/>
-                <w:szCs w:val="20"/>
-              </w:rPr>
-            </w:pPr>
-            <w:r>
-              <w:rPr>
-                <w:rFonts w:asciiTheme="minorHAnsi" w:hAnsiTheme="minorHAnsi" w:cstheme="minorHAnsi"/>
-                <w:spacing w:val="-5"/>
-                <w:sz w:val="20"/>
-                <w:szCs w:val="20"/>
-              </w:rPr>
-              <w:t>cB2</w:t>
-            </w:r>
-            <w:r>
-              <w:rPr>
-                <w:rFonts w:asciiTheme="minorHAnsi" w:hAnsiTheme="minorHAnsi" w:cstheme="minorHAnsi"/>
-                <w:spacing w:val="-5"/>
-                <w:sz w:val="20"/>
-                <w:szCs w:val="20"/>
-              </w:rPr>
-              <w:t xml:space="preserve"> </w:t>
-            </w:r>
-            <w:proofErr w:type="spellStart"/>
-            <w:r>
-              <w:rPr>
-                <w:rFonts w:asciiTheme="minorHAnsi" w:hAnsiTheme="minorHAnsi" w:cstheme="minorHAnsi"/>
-                <w:spacing w:val="-5"/>
-                <w:sz w:val="20"/>
-                <w:szCs w:val="20"/>
-              </w:rPr>
-              <w:t>dil</w:t>
-            </w:r>
-            <w:proofErr w:type="spellEnd"/>
-          </w:p>
-          <w:p>
-            <w:pPr>
-              <w:pStyle w:val="TableParagraph"/>
-              <w:spacing w:line="276" w:lineRule="auto"/>
-              <w:ind w:left="196"/>
-              <w:rPr>
-                <w:rFonts w:asciiTheme="minorHAnsi" w:hAnsiTheme="minorHAnsi" w:cstheme="minorHAnsi"/>
-                <w:sz w:val="20"/>
-                <w:szCs w:val="20"/>
-              </w:rPr>
-            </w:pPr>
-            <w:r>
-              <w:rPr>
-                <w:rFonts w:asciiTheme="minorHAnsi" w:hAnsiTheme="minorHAnsi" w:cstheme="minorHAnsi"/>
-                <w:sz w:val="20"/>
-                <w:szCs w:val="20"/>
-              </w:rPr>
-              <w:t>pA</w:t>
-            </w:r>
-            <w:r>
-              <w:rPr>
-                <w:rFonts w:asciiTheme="minorHAnsi" w:hAnsiTheme="minorHAnsi" w:cstheme="minorHAnsi"/>
-                <w:spacing w:val="-5"/>
-                <w:sz w:val="20"/>
-                <w:szCs w:val="20"/>
-              </w:rPr>
-              <w:t>2</w:t>
-            </w:r>
-            <w:r>
-              <w:rPr>
-                <w:rFonts w:asciiTheme="minorHAnsi" w:hAnsiTheme="minorHAnsi" w:cstheme="minorHAnsi"/>
-                <w:spacing w:val="-5"/>
-                <w:sz w:val="20"/>
-                <w:szCs w:val="20"/>
-              </w:rPr>
-              <w:t xml:space="preserve"> </w:t>
-            </w:r>
-            <w:proofErr w:type="spellStart"/>
-            <w:r>
-              <w:rPr>
-                <w:rFonts w:asciiTheme="minorHAnsi" w:hAnsiTheme="minorHAnsi" w:cstheme="minorHAnsi"/>
-                <w:spacing w:val="-5"/>
-                <w:sz w:val="20"/>
-                <w:szCs w:val="20"/>
-              </w:rPr>
-              <w:t>dil</w:t>
-            </w:r>
-            <w:proofErr w:type="spellEnd"/>
+                <w:sz w:val="20"/>
+                <w:szCs w:val="20"/>
+              </w:rPr>
+            </w:pPr>
           </w:p>
         </w:tc>
         <w:tc>
@@ -4744,7 +4911,6 @@
                 <w:sz w:val="20"/>
                 <w:szCs w:val="20"/>
               </w:rPr>
-              <w:lastRenderedPageBreak/>
               <w:t>Notes:</w:t>
             </w:r>
           </w:p>

</xml_diff>